<commit_message>
Troca de "Parágrafo" para "Cláusula"
</commit_message>
<xml_diff>
--- a/LOCAÇÃO/MODELO - CONTRATO DE LOCAÇÃO DE IMÓVEL COMERCIAL COM OPÇÃO DE COMPRA.docx
+++ b/LOCAÇÃO/MODELO - CONTRATO DE LOCAÇÃO DE IMÓVEL COMERCIAL COM OPÇÃO DE COMPRA.docx
@@ -1,6 +1,6 @@
 
 <file path=word/document.xml><?xml version="1.0" encoding="utf-8"?>
-<w:document xmlns:wpc="http://schemas.microsoft.com/office/word/2010/wordprocessingCanvas" xmlns:mo="http://schemas.microsoft.com/office/mac/office/2008/main" xmlns:mc="http://schemas.openxmlformats.org/markup-compatibility/2006" xmlns:mv="urn:schemas-microsoft-com:mac:vml" xmlns:o="urn:schemas-microsoft-com:office:office" xmlns:r="http://schemas.openxmlformats.org/officeDocument/2006/relationships" xmlns:m="http://schemas.openxmlformats.org/officeDocument/2006/math" xmlns:v="urn:schemas-microsoft-com:vml" xmlns:wp14="http://schemas.microsoft.com/office/word/2010/wordprocessingDrawing" xmlns:wp="http://schemas.openxmlformats.org/drawingml/2006/wordprocessingDrawing" xmlns:w10="urn:schemas-microsoft-com:office:word" xmlns:w="http://schemas.openxmlformats.org/wordprocessingml/2006/main" xmlns:w14="http://schemas.microsoft.com/office/word/2010/wordml" xmlns:w15="http://schemas.microsoft.com/office/word/2012/wordml" xmlns:wpg="http://schemas.microsoft.com/office/word/2010/wordprocessingGroup" xmlns:wpi="http://schemas.microsoft.com/office/word/2010/wordprocessingInk" xmlns:wne="http://schemas.microsoft.com/office/word/2006/wordml" xmlns:wps="http://schemas.microsoft.com/office/word/2010/wordprocessingShape" mc:Ignorable="w14 w15 wp14">
+<w:document xmlns:wpc="http://schemas.microsoft.com/office/word/2010/wordprocessingCanvas" xmlns:cx="http://schemas.microsoft.com/office/drawing/2014/chartex" xmlns:cx1="http://schemas.microsoft.com/office/drawing/2015/9/8/chartex" xmlns:cx2="http://schemas.microsoft.com/office/drawing/2015/10/21/chartex" xmlns:cx3="http://schemas.microsoft.com/office/drawing/2016/5/9/chartex" xmlns:cx4="http://schemas.microsoft.com/office/drawing/2016/5/10/chartex" xmlns:cx5="http://schemas.microsoft.com/office/drawing/2016/5/11/chartex" xmlns:cx6="http://schemas.microsoft.com/office/drawing/2016/5/12/chartex" xmlns:cx7="http://schemas.microsoft.com/office/drawing/2016/5/13/chartex" xmlns:cx8="http://schemas.microsoft.com/office/drawing/2016/5/14/chartex" xmlns:mc="http://schemas.openxmlformats.org/markup-compatibility/2006" xmlns:aink="http://schemas.microsoft.com/office/drawing/2016/ink" xmlns:am3d="http://schemas.microsoft.com/office/drawing/2017/model3d" xmlns:o="urn:schemas-microsoft-com:office:office" xmlns:r="http://schemas.openxmlformats.org/officeDocument/2006/relationships" xmlns:m="http://schemas.openxmlformats.org/officeDocument/2006/math" xmlns:v="urn:schemas-microsoft-com:vml" xmlns:wp14="http://schemas.microsoft.com/office/word/2010/wordprocessingDrawing" xmlns:wp="http://schemas.openxmlformats.org/drawingml/2006/wordprocessingDrawing" xmlns:w10="urn:schemas-microsoft-com:office:word" xmlns:w="http://schemas.openxmlformats.org/wordprocessingml/2006/main" xmlns:w14="http://schemas.microsoft.com/office/word/2010/wordml" xmlns:w15="http://schemas.microsoft.com/office/word/2012/wordml" xmlns:w16cid="http://schemas.microsoft.com/office/word/2016/wordml/cid" xmlns:w16se="http://schemas.microsoft.com/office/word/2015/wordml/symex" xmlns:wpg="http://schemas.microsoft.com/office/word/2010/wordprocessingGroup" xmlns:wpi="http://schemas.microsoft.com/office/word/2010/wordprocessingInk" xmlns:wne="http://schemas.microsoft.com/office/word/2006/wordml" xmlns:wps="http://schemas.microsoft.com/office/word/2010/wordprocessingShape" mc:Ignorable="w14 w15 w16se w16cid wp14">
   <w:body>
     <w:tbl>
       <w:tblPr>
@@ -318,6 +318,7 @@
         <w:pStyle w:val="Corpodetexto"/>
         <w:spacing w:before="104"/>
         <w:ind w:left="197"/>
+        <w:outlineLvl w:val="0"/>
         <w:rPr>
           <w:rFonts w:ascii="Arial" w:eastAsiaTheme="minorEastAsia" w:hAnsi="Arial" w:cs="Arial"/>
           <w:iCs/>
@@ -955,27 +956,7 @@
                 <w:highlight w:val="yellow"/>
                 <w:lang w:val="pt-BR"/>
               </w:rPr>
-              <w:t xml:space="preserve">, </w:t>
-            </w:r>
-            <w:proofErr w:type="gramStart"/>
-            <w:r>
-              <w:rPr>
-                <w:rFonts w:asciiTheme="minorHAnsi" w:hAnsiTheme="minorHAnsi"/>
-                <w:sz w:val="20"/>
-                <w:highlight w:val="yellow"/>
-                <w:lang w:val="pt-BR"/>
-              </w:rPr>
-              <w:t>unidade(</w:t>
-            </w:r>
-            <w:proofErr w:type="gramEnd"/>
-            <w:r>
-              <w:rPr>
-                <w:rFonts w:asciiTheme="minorHAnsi" w:hAnsiTheme="minorHAnsi"/>
-                <w:sz w:val="20"/>
-                <w:highlight w:val="yellow"/>
-                <w:lang w:val="pt-BR"/>
-              </w:rPr>
-              <w:t xml:space="preserve">s): </w:t>
+              <w:t xml:space="preserve">, unidade(s): </w:t>
             </w:r>
             <w:r>
               <w:rPr>
@@ -1588,27 +1569,7 @@
                 <w:highlight w:val="green"/>
                 <w:lang w:val="pt-BR"/>
               </w:rPr>
-              <w:t>&lt;</w:t>
-            </w:r>
-            <w:proofErr w:type="gramStart"/>
-            <w:r>
-              <w:rPr>
-                <w:rFonts w:asciiTheme="minorHAnsi" w:hAnsiTheme="minorHAnsi"/>
-                <w:sz w:val="20"/>
-                <w:highlight w:val="green"/>
-                <w:lang w:val="pt-BR"/>
-              </w:rPr>
-              <w:t>observação</w:t>
-            </w:r>
-            <w:proofErr w:type="gramEnd"/>
-            <w:r>
-              <w:rPr>
-                <w:rFonts w:asciiTheme="minorHAnsi" w:hAnsiTheme="minorHAnsi"/>
-                <w:sz w:val="20"/>
-                <w:highlight w:val="green"/>
-                <w:lang w:val="pt-BR"/>
-              </w:rPr>
-              <w:t xml:space="preserve"> quanto ao valor da locação&gt;</w:t>
+              <w:t>&lt;observação quanto ao valor da locação&gt;</w:t>
             </w:r>
           </w:p>
         </w:tc>
@@ -2519,6 +2480,8 @@
               </w:rPr>
               <w:t xml:space="preserve">R$ </w:t>
             </w:r>
+            <w:bookmarkStart w:id="1" w:name="_GoBack"/>
+            <w:bookmarkEnd w:id="1"/>
             <w:r>
               <w:rPr>
                 <w:rFonts w:asciiTheme="minorHAnsi" w:hAnsiTheme="minorHAnsi"/>
@@ -2736,6 +2699,7 @@
         <w:pStyle w:val="Corpodetexto"/>
         <w:spacing w:before="104"/>
         <w:ind w:left="197"/>
+        <w:outlineLvl w:val="0"/>
         <w:rPr>
           <w:rFonts w:ascii="Arial" w:eastAsiaTheme="minorEastAsia" w:hAnsi="Arial" w:cs="Arial"/>
           <w:iCs/>
@@ -3177,6 +3141,7 @@
         <w:pStyle w:val="Corpodetexto"/>
         <w:spacing w:before="104"/>
         <w:ind w:left="197"/>
+        <w:outlineLvl w:val="0"/>
         <w:rPr>
           <w:rFonts w:asciiTheme="minorHAnsi" w:hAnsiTheme="minorHAnsi"/>
         </w:rPr>
@@ -4117,7 +4082,6 @@
               </w:rPr>
               <w:fldChar w:fldCharType="separate"/>
             </w:r>
-            <w:proofErr w:type="gramStart"/>
             <w:r>
               <w:rPr>
                 <w:rFonts w:asciiTheme="minorHAnsi" w:hAnsiTheme="minorHAnsi"/>
@@ -4128,7 +4092,6 @@
               </w:rPr>
               <w:t>brasileiro</w:t>
             </w:r>
-            <w:proofErr w:type="gramEnd"/>
             <w:r>
               <w:rPr>
                 <w:rFonts w:asciiTheme="minorHAnsi" w:hAnsiTheme="minorHAnsi"/>
@@ -4195,7 +4158,6 @@
               </w:rPr>
               <w:fldChar w:fldCharType="separate"/>
             </w:r>
-            <w:proofErr w:type="gramStart"/>
             <w:r>
               <w:rPr>
                 <w:rFonts w:asciiTheme="minorHAnsi" w:hAnsiTheme="minorHAnsi"/>
@@ -4206,7 +4168,6 @@
               </w:rPr>
               <w:t>empresário</w:t>
             </w:r>
-            <w:proofErr w:type="gramEnd"/>
             <w:r>
               <w:rPr>
                 <w:rFonts w:asciiTheme="minorHAnsi" w:hAnsiTheme="minorHAnsi"/>
@@ -4273,7 +4234,6 @@
               </w:rPr>
               <w:fldChar w:fldCharType="separate"/>
             </w:r>
-            <w:proofErr w:type="gramStart"/>
             <w:r>
               <w:rPr>
                 <w:rFonts w:asciiTheme="minorHAnsi" w:hAnsiTheme="minorHAnsi"/>
@@ -4284,7 +4244,6 @@
               </w:rPr>
               <w:t>casado</w:t>
             </w:r>
-            <w:proofErr w:type="gramEnd"/>
             <w:r>
               <w:rPr>
                 <w:rFonts w:asciiTheme="minorHAnsi" w:hAnsiTheme="minorHAnsi"/>
@@ -4407,6 +4366,7 @@
         <w:pStyle w:val="Corpodetexto"/>
         <w:spacing w:before="104"/>
         <w:ind w:left="197"/>
+        <w:outlineLvl w:val="0"/>
         <w:rPr>
           <w:rFonts w:ascii="Arial" w:eastAsiaTheme="minorEastAsia" w:hAnsi="Arial" w:cs="Arial"/>
           <w:iCs/>
@@ -4416,7 +4376,6 @@
           <w:lang w:val="pt-BR"/>
         </w:rPr>
       </w:pPr>
-      <w:proofErr w:type="gramStart"/>
       <w:r>
         <w:rPr>
           <w:rFonts w:ascii="Arial" w:eastAsiaTheme="minorEastAsia" w:hAnsi="Arial" w:cs="Arial"/>
@@ -4426,19 +4385,7 @@
           <w:szCs w:val="28"/>
           <w:lang w:val="pt-BR"/>
         </w:rPr>
-        <w:t>LOCATÁRIO(</w:t>
-      </w:r>
-      <w:proofErr w:type="gramEnd"/>
-      <w:r>
-        <w:rPr>
-          <w:rFonts w:ascii="Arial" w:eastAsiaTheme="minorEastAsia" w:hAnsi="Arial" w:cs="Arial"/>
-          <w:iCs/>
-          <w:caps/>
-          <w:sz w:val="21"/>
-          <w:szCs w:val="28"/>
-          <w:lang w:val="pt-BR"/>
-        </w:rPr>
-        <w:t>A)(S)</w:t>
+        <w:t>LOCATÁRIO(A)(S)</w:t>
       </w:r>
     </w:p>
     <w:tbl>
@@ -6021,27 +5968,15 @@
               </w:rPr>
               <w:fldChar w:fldCharType="separate"/>
             </w:r>
-            <w:proofErr w:type="gramStart"/>
-            <w:r>
-              <w:rPr>
-                <w:rFonts w:asciiTheme="minorHAnsi" w:hAnsiTheme="minorHAnsi"/>
-                <w:bCs/>
-                <w:sz w:val="20"/>
-                <w:highlight w:val="green"/>
-                <w:lang w:val="pt-BR"/>
-              </w:rPr>
-              <w:t>&lt;(</w:t>
-            </w:r>
-            <w:proofErr w:type="gramEnd"/>
-            <w:r>
-              <w:rPr>
-                <w:rFonts w:asciiTheme="minorHAnsi" w:hAnsiTheme="minorHAnsi"/>
-                <w:bCs/>
-                <w:sz w:val="20"/>
-                <w:highlight w:val="green"/>
-                <w:lang w:val="pt-BR"/>
-              </w:rPr>
-              <w:t>99) 9999-9999&gt;</w:t>
+            <w:r>
+              <w:rPr>
+                <w:rFonts w:asciiTheme="minorHAnsi" w:hAnsiTheme="minorHAnsi"/>
+                <w:bCs/>
+                <w:sz w:val="20"/>
+                <w:highlight w:val="green"/>
+                <w:lang w:val="pt-BR"/>
+              </w:rPr>
+              <w:t>&lt;(99) 9999-9999&gt;</w:t>
             </w:r>
             <w:r>
               <w:rPr>
@@ -6130,27 +6065,15 @@
               </w:rPr>
               <w:fldChar w:fldCharType="separate"/>
             </w:r>
-            <w:proofErr w:type="gramStart"/>
-            <w:r>
-              <w:rPr>
-                <w:rFonts w:asciiTheme="minorHAnsi" w:hAnsiTheme="minorHAnsi"/>
-                <w:bCs/>
-                <w:sz w:val="20"/>
-                <w:highlight w:val="green"/>
-                <w:lang w:val="pt-BR"/>
-              </w:rPr>
-              <w:t>&lt;(</w:t>
-            </w:r>
-            <w:proofErr w:type="gramEnd"/>
-            <w:r>
-              <w:rPr>
-                <w:rFonts w:asciiTheme="minorHAnsi" w:hAnsiTheme="minorHAnsi"/>
-                <w:bCs/>
-                <w:sz w:val="20"/>
-                <w:highlight w:val="green"/>
-                <w:lang w:val="pt-BR"/>
-              </w:rPr>
-              <w:t>99) 9999-9999&gt;</w:t>
+            <w:r>
+              <w:rPr>
+                <w:rFonts w:asciiTheme="minorHAnsi" w:hAnsiTheme="minorHAnsi"/>
+                <w:bCs/>
+                <w:sz w:val="20"/>
+                <w:highlight w:val="green"/>
+                <w:lang w:val="pt-BR"/>
+              </w:rPr>
+              <w:t>&lt;(99) 9999-9999&gt;</w:t>
             </w:r>
             <w:r>
               <w:rPr>
@@ -7588,27 +7511,15 @@
               </w:rPr>
               <w:fldChar w:fldCharType="separate"/>
             </w:r>
-            <w:proofErr w:type="gramStart"/>
-            <w:r>
-              <w:rPr>
-                <w:rFonts w:asciiTheme="minorHAnsi" w:hAnsiTheme="minorHAnsi"/>
-                <w:bCs/>
-                <w:sz w:val="20"/>
-                <w:highlight w:val="green"/>
-                <w:lang w:val="pt-BR"/>
-              </w:rPr>
-              <w:t>&lt;(</w:t>
-            </w:r>
-            <w:proofErr w:type="gramEnd"/>
-            <w:r>
-              <w:rPr>
-                <w:rFonts w:asciiTheme="minorHAnsi" w:hAnsiTheme="minorHAnsi"/>
-                <w:bCs/>
-                <w:sz w:val="20"/>
-                <w:highlight w:val="green"/>
-                <w:lang w:val="pt-BR"/>
-              </w:rPr>
-              <w:t>99) 9999-9999&gt;</w:t>
+            <w:r>
+              <w:rPr>
+                <w:rFonts w:asciiTheme="minorHAnsi" w:hAnsiTheme="minorHAnsi"/>
+                <w:bCs/>
+                <w:sz w:val="20"/>
+                <w:highlight w:val="green"/>
+                <w:lang w:val="pt-BR"/>
+              </w:rPr>
+              <w:t>&lt;(99) 9999-9999&gt;</w:t>
             </w:r>
             <w:r>
               <w:rPr>
@@ -7717,27 +7628,15 @@
               </w:rPr>
               <w:fldChar w:fldCharType="separate"/>
             </w:r>
-            <w:proofErr w:type="gramStart"/>
-            <w:r>
-              <w:rPr>
-                <w:rFonts w:asciiTheme="minorHAnsi" w:hAnsiTheme="minorHAnsi"/>
-                <w:bCs/>
-                <w:sz w:val="20"/>
-                <w:highlight w:val="green"/>
-                <w:lang w:val="pt-BR"/>
-              </w:rPr>
-              <w:t>&lt;(</w:t>
-            </w:r>
-            <w:proofErr w:type="gramEnd"/>
-            <w:r>
-              <w:rPr>
-                <w:rFonts w:asciiTheme="minorHAnsi" w:hAnsiTheme="minorHAnsi"/>
-                <w:bCs/>
-                <w:sz w:val="20"/>
-                <w:highlight w:val="green"/>
-                <w:lang w:val="pt-BR"/>
-              </w:rPr>
-              <w:t>99) 9999-9999&gt;</w:t>
+            <w:r>
+              <w:rPr>
+                <w:rFonts w:asciiTheme="minorHAnsi" w:hAnsiTheme="minorHAnsi"/>
+                <w:bCs/>
+                <w:sz w:val="20"/>
+                <w:highlight w:val="green"/>
+                <w:lang w:val="pt-BR"/>
+              </w:rPr>
+              <w:t>&lt;(99) 9999-9999&gt;</w:t>
             </w:r>
             <w:r>
               <w:rPr>
@@ -9611,6 +9510,7 @@
         <w:pStyle w:val="Corpodetexto"/>
         <w:spacing w:before="104"/>
         <w:ind w:left="197"/>
+        <w:outlineLvl w:val="0"/>
         <w:rPr>
           <w:rFonts w:ascii="Arial" w:eastAsiaTheme="minorEastAsia" w:hAnsi="Arial" w:cs="Arial"/>
           <w:iCs/>
@@ -10630,7 +10530,6 @@
               </w:rPr>
               <w:fldChar w:fldCharType="separate"/>
             </w:r>
-            <w:proofErr w:type="gramStart"/>
             <w:r>
               <w:rPr>
                 <w:rFonts w:asciiTheme="minorHAnsi" w:hAnsiTheme="minorHAnsi"/>
@@ -10641,7 +10540,6 @@
               </w:rPr>
               <w:t>brasileiro</w:t>
             </w:r>
-            <w:proofErr w:type="gramEnd"/>
             <w:r>
               <w:rPr>
                 <w:rFonts w:asciiTheme="minorHAnsi" w:hAnsiTheme="minorHAnsi"/>
@@ -10708,7 +10606,6 @@
               </w:rPr>
               <w:fldChar w:fldCharType="separate"/>
             </w:r>
-            <w:proofErr w:type="gramStart"/>
             <w:r>
               <w:rPr>
                 <w:rFonts w:asciiTheme="minorHAnsi" w:hAnsiTheme="minorHAnsi"/>
@@ -10719,7 +10616,6 @@
               </w:rPr>
               <w:t>empresário</w:t>
             </w:r>
-            <w:proofErr w:type="gramEnd"/>
             <w:r>
               <w:rPr>
                 <w:rFonts w:asciiTheme="minorHAnsi" w:hAnsiTheme="minorHAnsi"/>
@@ -10786,7 +10682,6 @@
               </w:rPr>
               <w:fldChar w:fldCharType="separate"/>
             </w:r>
-            <w:proofErr w:type="gramStart"/>
             <w:r>
               <w:rPr>
                 <w:rFonts w:asciiTheme="minorHAnsi" w:hAnsiTheme="minorHAnsi"/>
@@ -10797,7 +10692,6 @@
               </w:rPr>
               <w:t>casado</w:t>
             </w:r>
-            <w:proofErr w:type="gramEnd"/>
             <w:r>
               <w:rPr>
                 <w:rFonts w:asciiTheme="minorHAnsi" w:hAnsiTheme="minorHAnsi"/>
@@ -10918,6 +10812,7 @@
         <w:pStyle w:val="Corpodetexto"/>
         <w:spacing w:before="104"/>
         <w:ind w:left="197"/>
+        <w:outlineLvl w:val="0"/>
         <w:rPr>
           <w:rFonts w:ascii="Arial" w:eastAsiaTheme="minorEastAsia" w:hAnsi="Arial" w:cs="Arial"/>
           <w:iCs/>
@@ -10927,7 +10822,6 @@
           <w:lang w:val="pt-BR"/>
         </w:rPr>
       </w:pPr>
-      <w:proofErr w:type="gramStart"/>
       <w:r>
         <w:rPr>
           <w:rFonts w:ascii="Arial" w:eastAsiaTheme="minorEastAsia" w:hAnsi="Arial" w:cs="Arial"/>
@@ -10937,19 +10831,7 @@
           <w:szCs w:val="28"/>
           <w:lang w:val="pt-BR"/>
         </w:rPr>
-        <w:t>FIADOR(</w:t>
-      </w:r>
-      <w:proofErr w:type="gramEnd"/>
-      <w:r>
-        <w:rPr>
-          <w:rFonts w:ascii="Arial" w:eastAsiaTheme="minorEastAsia" w:hAnsi="Arial" w:cs="Arial"/>
-          <w:iCs/>
-          <w:caps/>
-          <w:sz w:val="21"/>
-          <w:szCs w:val="28"/>
-          <w:lang w:val="pt-BR"/>
-        </w:rPr>
-        <w:t>A)(ES)</w:t>
+        <w:t>FIADOR(A)(ES)</w:t>
       </w:r>
     </w:p>
     <w:tbl>
@@ -14135,7 +14017,7 @@
               </wp:anchor>
             </w:drawing>
           </mc:Choice>
-          <mc:Fallback>
+          <mc:Fallback xmlns:mv="urn:schemas-microsoft-com:mac:vml" xmlns:mo="http://schemas.microsoft.com/office/mac/office/2008/main">
             <w:pict>
               <v:line w14:anchorId="47129742" id="Conector Reto 5" o:spid="_x0000_s1026" style="position:absolute;z-index:251659264;visibility:visible;mso-wrap-style:square;mso-height-percent:0;mso-wrap-distance-left:9pt;mso-wrap-distance-top:0;mso-wrap-distance-right:9pt;mso-wrap-distance-bottom:0;mso-position-horizontal:absolute;mso-position-horizontal-relative:text;mso-position-vertical:absolute;mso-position-vertical-relative:text;mso-height-percent:0;mso-height-relative:margin" from="4pt,10.6pt" to="484.25pt,181.45pt" o:gfxdata="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" strokecolor="#4f81bd [3204]" strokeweight="2pt">
                 <v:shadow on="t" opacity="24903f" mv:blur="40000f" origin=",.5" offset="0,20000emu"/>
@@ -14198,7 +14080,7 @@
                 <w:lang w:val="pt-BR"/>
               </w:rPr>
             </w:pPr>
-            <w:commentRangeStart w:id="1"/>
+            <w:commentRangeStart w:id="2"/>
             <w:r>
               <w:rPr>
                 <w:lang w:val="pt-BR"/>
@@ -14206,13 +14088,13 @@
               <w:lastRenderedPageBreak/>
               <w:t>CONTRATO</w:t>
             </w:r>
-            <w:commentRangeEnd w:id="1"/>
+            <w:commentRangeEnd w:id="2"/>
             <w:r>
               <w:rPr>
                 <w:rStyle w:val="Refdecomentrio"/>
                 <w:b w:val="0"/>
               </w:rPr>
-              <w:commentReference w:id="1"/>
+              <w:commentReference w:id="2"/>
             </w:r>
             <w:r>
               <w:rPr>
@@ -14420,12 +14302,12 @@
       <w:r>
         <w:t xml:space="preserve">IDENTIFICAÇÃO DAS </w:t>
       </w:r>
-      <w:commentRangeStart w:id="2"/>
       <w:commentRangeStart w:id="3"/>
+      <w:commentRangeStart w:id="4"/>
       <w:r>
         <w:t>PARTES</w:t>
       </w:r>
-      <w:commentRangeEnd w:id="2"/>
+      <w:commentRangeEnd w:id="3"/>
       <w:r>
         <w:rPr>
           <w:rStyle w:val="Refdecomentrio"/>
@@ -14435,9 +14317,9 @@
           <w:caps w:val="0"/>
           <w:lang w:val="en-US"/>
         </w:rPr>
-        <w:commentReference w:id="2"/>
-      </w:r>
-      <w:commentRangeEnd w:id="3"/>
+        <w:commentReference w:id="3"/>
+      </w:r>
+      <w:commentRangeEnd w:id="4"/>
       <w:r>
         <w:rPr>
           <w:rStyle w:val="Refdecomentrio"/>
@@ -14447,7 +14329,7 @@
           <w:caps w:val="0"/>
           <w:lang w:val="en-US"/>
         </w:rPr>
-        <w:commentReference w:id="3"/>
+        <w:commentReference w:id="4"/>
       </w:r>
     </w:p>
     <w:p>
@@ -15500,7 +15382,6 @@
         </w:rPr>
       </w:pPr>
       <w:proofErr w:type="spellStart"/>
-      <w:proofErr w:type="gramStart"/>
       <w:r>
         <w:rPr>
           <w:lang w:val="pt-BR"/>
@@ -15512,14 +15393,7 @@
         <w:rPr>
           <w:lang w:val="pt-BR"/>
         </w:rPr>
-        <w:t>(</w:t>
-      </w:r>
-      <w:proofErr w:type="gramEnd"/>
-      <w:r>
-        <w:rPr>
-          <w:lang w:val="pt-BR"/>
-        </w:rPr>
-        <w:t>a)</w:t>
+        <w:t>(a)</w:t>
       </w:r>
       <w:r>
         <w:rPr>
@@ -16088,7 +15962,6 @@
         </w:rPr>
       </w:pPr>
       <w:proofErr w:type="spellStart"/>
-      <w:proofErr w:type="gramStart"/>
       <w:r>
         <w:rPr>
           <w:lang w:val="pt-BR"/>
@@ -16100,14 +15973,7 @@
         <w:rPr>
           <w:lang w:val="pt-BR"/>
         </w:rPr>
-        <w:t>(</w:t>
-      </w:r>
-      <w:proofErr w:type="gramEnd"/>
-      <w:r>
-        <w:rPr>
-          <w:lang w:val="pt-BR"/>
-        </w:rPr>
-        <w:t xml:space="preserve">a). </w:t>
+        <w:t xml:space="preserve">(a). </w:t>
       </w:r>
       <w:r>
         <w:rPr>
@@ -16700,7 +16566,6 @@
         </w:rPr>
       </w:pPr>
       <w:proofErr w:type="spellStart"/>
-      <w:proofErr w:type="gramStart"/>
       <w:r>
         <w:rPr>
           <w:lang w:val="pt-BR"/>
@@ -16712,14 +16577,7 @@
         <w:rPr>
           <w:lang w:val="pt-BR"/>
         </w:rPr>
-        <w:t>(</w:t>
-      </w:r>
-      <w:proofErr w:type="gramEnd"/>
-      <w:r>
-        <w:rPr>
-          <w:lang w:val="pt-BR"/>
-        </w:rPr>
-        <w:t xml:space="preserve">a). </w:t>
+        <w:t xml:space="preserve">(a). </w:t>
       </w:r>
       <w:r>
         <w:rPr>
@@ -18306,6 +18164,7 @@
     <w:p>
       <w:pPr>
         <w:pStyle w:val="MCLIdentificaodasPartes"/>
+        <w:outlineLvl w:val="0"/>
         <w:rPr>
           <w:lang w:val="pt-BR"/>
         </w:rPr>
@@ -20285,19 +20144,11 @@
         </w:rPr>
         <w:t xml:space="preserve"> </w:t>
       </w:r>
-      <w:proofErr w:type="gramStart"/>
-      <w:r>
-        <w:rPr>
-          <w:lang w:val="pt-BR"/>
-        </w:rPr>
-        <w:t>a(</w:t>
-      </w:r>
-      <w:proofErr w:type="gramEnd"/>
-      <w:r>
-        <w:rPr>
-          <w:lang w:val="pt-BR"/>
-        </w:rPr>
-        <w:t xml:space="preserve">s) </w:t>
+      <w:r>
+        <w:rPr>
+          <w:lang w:val="pt-BR"/>
+        </w:rPr>
+        <w:t xml:space="preserve">a(s) </w:t>
       </w:r>
       <w:r>
         <w:rPr>
@@ -20380,15 +20231,7 @@
         <w:rPr>
           <w:lang w:val="pt-BR"/>
         </w:rPr>
-        <w:t>,  descritas e caracterizadas nas referidas matrícul</w:t>
-      </w:r>
-      <w:bookmarkStart w:id="4" w:name="_GoBack"/>
-      <w:bookmarkEnd w:id="4"/>
-      <w:r>
-        <w:rPr>
-          <w:lang w:val="pt-BR"/>
-        </w:rPr>
-        <w:t xml:space="preserve">as, conforme certidões que integram este </w:t>
+        <w:t xml:space="preserve">,  descritas e caracterizadas nas referidas matrículas, conforme certidões que integram este </w:t>
       </w:r>
       <w:r>
         <w:rPr>
@@ -20407,7 +20250,7 @@
     </w:p>
     <w:tbl>
       <w:tblPr>
-        <w:tblStyle w:val="TabeladaLista4"/>
+        <w:tblStyle w:val="TabeladeLista4"/>
         <w:tblW w:w="0" w:type="auto"/>
         <w:jc w:val="center"/>
         <w:tblLook w:val="04E0" w:firstRow="1" w:lastRow="1" w:firstColumn="1" w:lastColumn="0" w:noHBand="0" w:noVBand="1"/>
@@ -21634,7 +21477,6 @@
         </w:rPr>
         <w:t xml:space="preserve"> </w:t>
       </w:r>
-      <w:proofErr w:type="gramStart"/>
       <w:r>
         <w:rPr>
           <w:b/>
@@ -21653,7 +21495,6 @@
         </w:rPr>
         <w:t>(</w:t>
       </w:r>
-      <w:proofErr w:type="gramEnd"/>
       <w:r>
         <w:rPr>
           <w:b/>
@@ -23794,6 +23635,9 @@
       </w:r>
       <w:r>
         <w:t xml:space="preserve">diretamente através dos seus respectivos boletos </w:t>
+      </w:r>
+      <w:r>
+        <w:t xml:space="preserve">de </w:t>
       </w:r>
       <w:r>
         <w:t xml:space="preserve">cobrança </w:t>
@@ -25230,7 +25074,10 @@
         <w:pStyle w:val="MCLPargrafodoContrato"/>
       </w:pPr>
       <w:r>
-        <w:t>Ocorrendo a hipótese prevista no parágrafo</w:t>
+        <w:t xml:space="preserve">Ocorrendo a hipótese prevista no </w:t>
+      </w:r>
+      <w:r>
+        <w:t>cláusula</w:t>
       </w:r>
       <w:r>
         <w:t xml:space="preserve"> </w:t>
@@ -25289,7 +25136,13 @@
         <w:t xml:space="preserve">, reajustando-se o valor do aluguel pela variação acumulada e positiva do IGP-M/FGV, </w:t>
       </w:r>
       <w:r>
-        <w:t xml:space="preserve">ou de outro índice conforme previsto no parágrafo </w:t>
+        <w:t xml:space="preserve">ou de outro índice conforme previsto no </w:t>
+      </w:r>
+      <w:r>
+        <w:t>cláusula</w:t>
+      </w:r>
+      <w:r>
+        <w:t xml:space="preserve"> </w:t>
       </w:r>
       <w:r>
         <w:rPr>
@@ -26087,7 +25940,13 @@
         <w:t xml:space="preserve">acumulada do IGP-M/FVG, </w:t>
       </w:r>
       <w:r>
-        <w:t xml:space="preserve">ou outro índice conforme previsto no parágrafo </w:t>
+        <w:t xml:space="preserve">ou outro índice conforme previsto no </w:t>
+      </w:r>
+      <w:r>
+        <w:t>cláusula</w:t>
+      </w:r>
+      <w:r>
+        <w:t xml:space="preserve"> </w:t>
       </w:r>
       <w:r>
         <w:rPr>
@@ -28973,7 +28832,10 @@
         <w:t xml:space="preserve">LOCATÁRIo(A)(S) </w:t>
       </w:r>
       <w:r>
-        <w:t>as respectivas despesas, sem prejuízo ao disposto no parágrafo</w:t>
+        <w:t xml:space="preserve">as respectivas despesas, sem prejuízo ao disposto no </w:t>
+      </w:r>
+      <w:r>
+        <w:t>cláusula</w:t>
       </w:r>
       <w:r>
         <w:t xml:space="preserve"> </w:t>
@@ -29094,7 +28956,13 @@
         <w:t xml:space="preserve"> em perfeito estado, sem prejuízo</w:t>
       </w:r>
       <w:r>
-        <w:t xml:space="preserve"> do disposto no parágrafo único</w:t>
+        <w:t xml:space="preserve"> do disposto no </w:t>
+      </w:r>
+      <w:r>
+        <w:t>cláusula</w:t>
+      </w:r>
+      <w:r>
+        <w:t xml:space="preserve"> único</w:t>
       </w:r>
       <w:r>
         <w:t xml:space="preserve"> do </w:t>
@@ -30631,7 +30499,13 @@
         <w:t>vel(is) indicado(s) no</w:t>
       </w:r>
       <w:r>
-        <w:t xml:space="preserve"> parágrafo </w:t>
+        <w:t xml:space="preserve"> </w:t>
+      </w:r>
+      <w:r>
+        <w:t>cláusula</w:t>
+      </w:r>
+      <w:r>
+        <w:t xml:space="preserve"> </w:t>
       </w:r>
       <w:r>
         <w:rPr>
@@ -30991,7 +30865,13 @@
         <w:t>apresentados</w:t>
       </w:r>
       <w:r>
-        <w:t xml:space="preserve"> no parágrafo </w:t>
+        <w:t xml:space="preserve"> no </w:t>
+      </w:r>
+      <w:r>
+        <w:t>cláusula</w:t>
+      </w:r>
+      <w:r>
+        <w:t xml:space="preserve"> </w:t>
       </w:r>
       <w:r>
         <w:rPr>
@@ -31200,7 +31080,13 @@
         <w:t xml:space="preserve"> d</w:t>
       </w:r>
       <w:r>
-        <w:t xml:space="preserve">os imóveis apresentados no parágrafo </w:t>
+        <w:t xml:space="preserve">os imóveis apresentados no </w:t>
+      </w:r>
+      <w:r>
+        <w:t>cláusula</w:t>
+      </w:r>
+      <w:r>
+        <w:t xml:space="preserve"> </w:t>
       </w:r>
       <w:r>
         <w:rPr>
@@ -31886,7 +31772,13 @@
         <w:t xml:space="preserve"> tão logo cumpra a obrigação ora contraída, sendo certo, outrossim, que dito seguro deverá ser contratado com cláusula de correção monetária, com base no índice </w:t>
       </w:r>
       <w:r>
-        <w:t xml:space="preserve">IGP-M/FVG, ou outro índice conforme previsto no parágrafo </w:t>
+        <w:t xml:space="preserve">IGP-M/FVG, ou outro índice conforme previsto no </w:t>
+      </w:r>
+      <w:r>
+        <w:t>cláusula</w:t>
+      </w:r>
+      <w:r>
+        <w:t xml:space="preserve"> </w:t>
       </w:r>
       <w:r>
         <w:rPr>
@@ -32503,91 +32395,81 @@
       <w:r>
         <w:t xml:space="preserve">, </w:t>
       </w:r>
-      <w:proofErr w:type="gramStart"/>
+      <w:r>
+        <w:t xml:space="preserve">o(a)(s) </w:t>
+      </w:r>
+      <w:r>
+        <w:rPr>
+          <w:rStyle w:val="DESTAQUE"/>
+        </w:rPr>
+        <w:t xml:space="preserve">LOCATÁRIo(A)(S) </w:t>
+      </w:r>
+      <w:r>
+        <w:t>responder</w:t>
+      </w:r>
+      <w:r>
+        <w:t>á</w:t>
+      </w:r>
+      <w:r>
+        <w:t>(</w:t>
+      </w:r>
+      <w:proofErr w:type="spellStart"/>
+      <w:r>
+        <w:t>ão</w:t>
+      </w:r>
+      <w:proofErr w:type="spellEnd"/>
+      <w:r>
+        <w:t>)</w:t>
+      </w:r>
+      <w:r>
+        <w:t xml:space="preserve"> solidariamente com </w:t>
+      </w:r>
       <w:r>
         <w:t>o(</w:t>
       </w:r>
-      <w:proofErr w:type="gramEnd"/>
-      <w:r>
-        <w:t xml:space="preserve">a)(s) </w:t>
+      <w:r>
+        <w:t>a</w:t>
+      </w:r>
+      <w:r>
+        <w:t>)</w:t>
+      </w:r>
+      <w:r>
+        <w:t>(s)</w:t>
+      </w:r>
+      <w:r>
+        <w:t xml:space="preserve"> cessionári</w:t>
+      </w:r>
+      <w:r>
+        <w:t>o(</w:t>
+      </w:r>
+      <w:r>
+        <w:t>a</w:t>
+      </w:r>
+      <w:r>
+        <w:t>)</w:t>
+      </w:r>
+      <w:r>
+        <w:t>(s)</w:t>
+      </w:r>
+      <w:r>
+        <w:t xml:space="preserve"> pelas obrigações contidas neste </w:t>
       </w:r>
       <w:r>
         <w:rPr>
           <w:rStyle w:val="DESTAQUE"/>
         </w:rPr>
-        <w:t xml:space="preserve">LOCATÁRIo(A)(S) </w:t>
-      </w:r>
-      <w:r>
-        <w:t>responder</w:t>
-      </w:r>
-      <w:r>
-        <w:t>á</w:t>
+        <w:t>CONTRATO</w:t>
+      </w:r>
+      <w:r>
+        <w:t>, sem prejuízo de incorrer em infração contratual. Além disso,</w:t>
+      </w:r>
+      <w:r>
+        <w:t xml:space="preserve"> deverá</w:t>
       </w:r>
       <w:r>
         <w:t>(</w:t>
       </w:r>
       <w:proofErr w:type="spellStart"/>
-      <w:r>
-        <w:t>ão</w:t>
-      </w:r>
-      <w:proofErr w:type="spellEnd"/>
-      <w:r>
-        <w:t>)</w:t>
-      </w:r>
-      <w:r>
-        <w:t xml:space="preserve"> solidariamente com </w:t>
-      </w:r>
-      <w:r>
-        <w:t>o(</w:t>
-      </w:r>
-      <w:r>
-        <w:t>a</w:t>
-      </w:r>
-      <w:r>
-        <w:t>)</w:t>
-      </w:r>
-      <w:r>
-        <w:t>(s)</w:t>
-      </w:r>
-      <w:r>
-        <w:t xml:space="preserve"> cessionári</w:t>
-      </w:r>
-      <w:r>
-        <w:t>o(</w:t>
-      </w:r>
-      <w:r>
-        <w:t>a</w:t>
-      </w:r>
-      <w:r>
-        <w:t>)</w:t>
-      </w:r>
-      <w:r>
-        <w:t>(s)</w:t>
-      </w:r>
-      <w:r>
-        <w:t xml:space="preserve"> pelas obrigações contidas neste </w:t>
-      </w:r>
-      <w:r>
-        <w:rPr>
-          <w:rStyle w:val="DESTAQUE"/>
-        </w:rPr>
-        <w:t>CONTRATO</w:t>
-      </w:r>
-      <w:r>
-        <w:t>, sem prejuízo de incorrer em infração contratual. Além disso,</w:t>
-      </w:r>
-      <w:r>
-        <w:t xml:space="preserve"> </w:t>
-      </w:r>
-      <w:proofErr w:type="gramStart"/>
-      <w:r>
-        <w:t>deverá</w:t>
-      </w:r>
-      <w:r>
-        <w:t>(</w:t>
-      </w:r>
-      <w:proofErr w:type="spellStart"/>
-      <w:proofErr w:type="gramEnd"/>
       <w:r>
         <w:t>ão</w:t>
       </w:r>
@@ -32727,18 +32609,10 @@
         <w:t xml:space="preserve">a </w:t>
       </w:r>
       <w:r>
-        <w:t xml:space="preserve">ceder, transferir, caucionar ou por qualquer forma negociar o crédito objeto deste instrumento, inclusive mediante securitização de recebíveis, independentemente de anuência ou interveniência </w:t>
-      </w:r>
-      <w:proofErr w:type="gramStart"/>
-      <w:r>
-        <w:t>d</w:t>
-      </w:r>
-      <w:r>
-        <w:t>o(</w:t>
-      </w:r>
-      <w:proofErr w:type="gramEnd"/>
-      <w:r>
-        <w:t xml:space="preserve">a)(s) </w:t>
+        <w:t>ceder, transferir, caucionar ou por qualquer forma negociar o crédito objeto deste instrumento, inclusive mediante securitização de recebíveis, independentemente de anuência ou interveniência d</w:t>
+      </w:r>
+      <w:r>
+        <w:t xml:space="preserve">o(a)(s) </w:t>
       </w:r>
       <w:r>
         <w:rPr>
@@ -33799,15 +33673,7 @@
         <w:t xml:space="preserve"> de quai</w:t>
       </w:r>
       <w:r>
-        <w:t xml:space="preserve">squer responsabilidades frente </w:t>
-      </w:r>
-      <w:proofErr w:type="gramStart"/>
-      <w:r>
-        <w:t>ao(</w:t>
-      </w:r>
-      <w:proofErr w:type="gramEnd"/>
-      <w:r>
-        <w:t xml:space="preserve">à)(s) </w:t>
+        <w:t xml:space="preserve">squer responsabilidades frente ao(à)(s) </w:t>
       </w:r>
       <w:r>
         <w:rPr>
@@ -34444,21 +34310,12 @@
                 <w:lang w:val="pt-BR"/>
               </w:rPr>
             </w:pPr>
-            <w:proofErr w:type="gramStart"/>
             <w:r>
               <w:rPr>
                 <w:b/>
                 <w:lang w:val="pt-BR"/>
               </w:rPr>
-              <w:t>para</w:t>
-            </w:r>
-            <w:proofErr w:type="gramEnd"/>
-            <w:r>
-              <w:rPr>
-                <w:b/>
-                <w:lang w:val="pt-BR"/>
-              </w:rPr>
-              <w:t xml:space="preserve"> </w:t>
+              <w:t xml:space="preserve">para </w:t>
             </w:r>
             <w:r>
               <w:rPr>
@@ -34525,7 +34382,6 @@
               <w:tab/>
             </w:r>
             <w:proofErr w:type="spellStart"/>
-            <w:proofErr w:type="gramStart"/>
             <w:r>
               <w:rPr>
                 <w:b/>
@@ -34535,7 +34391,6 @@
               <w:t>email</w:t>
             </w:r>
             <w:proofErr w:type="spellEnd"/>
-            <w:proofErr w:type="gramEnd"/>
             <w:r>
               <w:rPr>
                 <w:b/>
@@ -34575,6 +34430,7 @@
               </w:rPr>
               <w:fldChar w:fldCharType="separate"/>
             </w:r>
+            <w:proofErr w:type="spellStart"/>
             <w:r>
               <w:rPr>
                 <w:sz w:val="18"/>
@@ -34583,6 +34439,7 @@
               </w:rPr>
               <w:t>financeiro@macaleo.com.br</w:t>
             </w:r>
+            <w:proofErr w:type="spellEnd"/>
             <w:r>
               <w:rPr>
                 <w:sz w:val="18"/>
@@ -35032,7 +34889,6 @@
               </w:rPr>
               <w:tab/>
             </w:r>
-            <w:proofErr w:type="gramStart"/>
             <w:r>
               <w:rPr>
                 <w:b/>
@@ -35040,17 +34896,7 @@
                 <w:sz w:val="18"/>
                 <w:lang w:val="pt-BR"/>
               </w:rPr>
-              <w:t>a</w:t>
-            </w:r>
-            <w:proofErr w:type="gramEnd"/>
-            <w:r>
-              <w:rPr>
-                <w:b/>
-                <w:i/>
-                <w:sz w:val="18"/>
-                <w:lang w:val="pt-BR"/>
-              </w:rPr>
-              <w:t>/c:</w:t>
+              <w:t>a/c:</w:t>
             </w:r>
             <w:r>
               <w:rPr>
@@ -35224,7 +35070,6 @@
               </w:rPr>
               <w:tab/>
             </w:r>
-            <w:proofErr w:type="gramStart"/>
             <w:r>
               <w:rPr>
                 <w:b/>
@@ -35232,17 +35077,7 @@
                 <w:sz w:val="18"/>
                 <w:lang w:val="pt-BR"/>
               </w:rPr>
-              <w:t>a</w:t>
-            </w:r>
-            <w:proofErr w:type="gramEnd"/>
-            <w:r>
-              <w:rPr>
-                <w:b/>
-                <w:i/>
-                <w:sz w:val="18"/>
-                <w:lang w:val="pt-BR"/>
-              </w:rPr>
-              <w:t>/c:</w:t>
+              <w:t>a/c:</w:t>
             </w:r>
             <w:r>
               <w:rPr>
@@ -35422,7 +35257,6 @@
               </w:rPr>
               <w:tab/>
             </w:r>
-            <w:proofErr w:type="gramStart"/>
             <w:r>
               <w:rPr>
                 <w:b/>
@@ -35430,17 +35264,7 @@
                 <w:sz w:val="18"/>
                 <w:lang w:val="pt-BR"/>
               </w:rPr>
-              <w:t>a</w:t>
-            </w:r>
-            <w:proofErr w:type="gramEnd"/>
-            <w:r>
-              <w:rPr>
-                <w:b/>
-                <w:i/>
-                <w:sz w:val="18"/>
-                <w:lang w:val="pt-BR"/>
-              </w:rPr>
-              <w:t>/c:</w:t>
+              <w:t>a/c:</w:t>
             </w:r>
             <w:r>
               <w:rPr>
@@ -35753,19 +35577,11 @@
           <w:highlight w:val="cyan"/>
         </w:rPr>
       </w:pPr>
-      <w:proofErr w:type="gramStart"/>
       <w:r>
         <w:rPr>
           <w:highlight w:val="cyan"/>
         </w:rPr>
-        <w:t>O(</w:t>
-      </w:r>
-      <w:proofErr w:type="gramEnd"/>
-      <w:r>
-        <w:rPr>
-          <w:highlight w:val="cyan"/>
-        </w:rPr>
-        <w:t xml:space="preserve">A)(S) </w:t>
+        <w:t xml:space="preserve">O(A)(S) </w:t>
       </w:r>
       <w:r>
         <w:rPr>
@@ -36011,6 +35827,7 @@
           <w:ilvl w:val="0"/>
           <w:numId w:val="0"/>
         </w:numPr>
+        <w:outlineLvl w:val="0"/>
       </w:pPr>
       <w:r>
         <w:t xml:space="preserve">do </w:t>
@@ -39440,10 +39257,10 @@
       </w:r>
     </w:p>
     <w:sectPr>
-      <w:headerReference w:type="even" r:id="rId10"/>
-      <w:headerReference w:type="default" r:id="rId11"/>
-      <w:footerReference w:type="default" r:id="rId12"/>
-      <w:headerReference w:type="first" r:id="rId13"/>
+      <w:headerReference w:type="even" r:id="rId11"/>
+      <w:headerReference w:type="default" r:id="rId12"/>
+      <w:footerReference w:type="default" r:id="rId13"/>
+      <w:headerReference w:type="first" r:id="rId14"/>
       <w:type w:val="continuous"/>
       <w:pgSz w:w="11900" w:h="16840"/>
       <w:pgMar w:top="1134" w:right="1021" w:bottom="1304" w:left="1021" w:header="1072" w:footer="1004" w:gutter="0"/>
@@ -39455,7 +39272,7 @@
 </file>
 
 <file path=word/comments.xml><?xml version="1.0" encoding="utf-8"?>
-<w:comments xmlns:wpc="http://schemas.microsoft.com/office/word/2010/wordprocessingCanvas" xmlns:mo="http://schemas.microsoft.com/office/mac/office/2008/main" xmlns:mc="http://schemas.openxmlformats.org/markup-compatibility/2006" xmlns:mv="urn:schemas-microsoft-com:mac:vml" xmlns:o="urn:schemas-microsoft-com:office:office" xmlns:r="http://schemas.openxmlformats.org/officeDocument/2006/relationships" xmlns:m="http://schemas.openxmlformats.org/officeDocument/2006/math" xmlns:v="urn:schemas-microsoft-com:vml" xmlns:wp14="http://schemas.microsoft.com/office/word/2010/wordprocessingDrawing" xmlns:wp="http://schemas.openxmlformats.org/drawingml/2006/wordprocessingDrawing" xmlns:w10="urn:schemas-microsoft-com:office:word" xmlns:w="http://schemas.openxmlformats.org/wordprocessingml/2006/main" xmlns:w14="http://schemas.microsoft.com/office/word/2010/wordml" xmlns:w15="http://schemas.microsoft.com/office/word/2012/wordml" xmlns:wpg="http://schemas.microsoft.com/office/word/2010/wordprocessingGroup" xmlns:wpi="http://schemas.microsoft.com/office/word/2010/wordprocessingInk" xmlns:wne="http://schemas.microsoft.com/office/word/2006/wordml" xmlns:wps="http://schemas.microsoft.com/office/word/2010/wordprocessingShape" mc:Ignorable="w14 w15 wp14">
+<w:comments xmlns:wpc="http://schemas.microsoft.com/office/word/2010/wordprocessingCanvas" xmlns:cx="http://schemas.microsoft.com/office/drawing/2014/chartex" xmlns:cx1="http://schemas.microsoft.com/office/drawing/2015/9/8/chartex" xmlns:cx2="http://schemas.microsoft.com/office/drawing/2015/10/21/chartex" xmlns:cx3="http://schemas.microsoft.com/office/drawing/2016/5/9/chartex" xmlns:cx4="http://schemas.microsoft.com/office/drawing/2016/5/10/chartex" xmlns:cx5="http://schemas.microsoft.com/office/drawing/2016/5/11/chartex" xmlns:cx6="http://schemas.microsoft.com/office/drawing/2016/5/12/chartex" xmlns:cx7="http://schemas.microsoft.com/office/drawing/2016/5/13/chartex" xmlns:cx8="http://schemas.microsoft.com/office/drawing/2016/5/14/chartex" xmlns:mc="http://schemas.openxmlformats.org/markup-compatibility/2006" xmlns:aink="http://schemas.microsoft.com/office/drawing/2016/ink" xmlns:am3d="http://schemas.microsoft.com/office/drawing/2017/model3d" xmlns:o="urn:schemas-microsoft-com:office:office" xmlns:r="http://schemas.openxmlformats.org/officeDocument/2006/relationships" xmlns:m="http://schemas.openxmlformats.org/officeDocument/2006/math" xmlns:v="urn:schemas-microsoft-com:vml" xmlns:wp14="http://schemas.microsoft.com/office/word/2010/wordprocessingDrawing" xmlns:wp="http://schemas.openxmlformats.org/drawingml/2006/wordprocessingDrawing" xmlns:w10="urn:schemas-microsoft-com:office:word" xmlns:w="http://schemas.openxmlformats.org/wordprocessingml/2006/main" xmlns:w14="http://schemas.microsoft.com/office/word/2010/wordml" xmlns:w15="http://schemas.microsoft.com/office/word/2012/wordml" xmlns:w16cid="http://schemas.microsoft.com/office/word/2016/wordml/cid" xmlns:w16se="http://schemas.microsoft.com/office/word/2015/wordml/symex" xmlns:wpg="http://schemas.microsoft.com/office/word/2010/wordprocessingGroup" xmlns:wpi="http://schemas.microsoft.com/office/word/2010/wordprocessingInk" xmlns:wne="http://schemas.microsoft.com/office/word/2006/wordml" xmlns:wps="http://schemas.microsoft.com/office/word/2010/wordprocessingShape" mc:Ignorable="w14 w15 w16se w16cid wp14">
   <w:comment w:id="0" w:author="Marcus Bessa" w:date="2017-11-26T01:05:00Z" w:initials="MVB">
     <w:p>
       <w:pPr>
@@ -39522,21 +39339,7 @@
         <w:rPr>
           <w:lang w:val="pt-BR"/>
         </w:rPr>
-        <w:t xml:space="preserve"> valores que aparecem em mais de uma parte do documento são </w:t>
-      </w:r>
-      <w:proofErr w:type="gramStart"/>
-      <w:r>
-        <w:rPr>
-          <w:lang w:val="pt-BR"/>
-        </w:rPr>
-        <w:t>colocadas</w:t>
-      </w:r>
-      <w:proofErr w:type="gramEnd"/>
-      <w:r>
-        <w:rPr>
-          <w:lang w:val="pt-BR"/>
-        </w:rPr>
-        <w:t xml:space="preserve"> como propriedades a fim de se evitar erros de digitação.</w:t>
+        <w:t xml:space="preserve"> valores que aparecem em mais de uma parte do documento são colocadas como propriedades a fim de se evitar erros de digitação.</w:t>
       </w:r>
     </w:p>
     <w:p>
@@ -39561,7 +39364,7 @@
       </w:r>
     </w:p>
   </w:comment>
-  <w:comment w:id="1" w:author="Marcus Bessa" w:date="2017-11-26T01:05:00Z" w:initials="MVB">
+  <w:comment w:id="2" w:author="Marcus Bessa" w:date="2017-11-26T01:05:00Z" w:initials="MVB">
     <w:p>
       <w:pPr>
         <w:pStyle w:val="Textodecomentrio"/>
@@ -39627,21 +39430,7 @@
         <w:rPr>
           <w:lang w:val="pt-BR"/>
         </w:rPr>
-        <w:t xml:space="preserve"> valores que aparecem em mais de uma parte do documento são </w:t>
-      </w:r>
-      <w:proofErr w:type="gramStart"/>
-      <w:r>
-        <w:rPr>
-          <w:lang w:val="pt-BR"/>
-        </w:rPr>
-        <w:t>colocadas</w:t>
-      </w:r>
-      <w:proofErr w:type="gramEnd"/>
-      <w:r>
-        <w:rPr>
-          <w:lang w:val="pt-BR"/>
-        </w:rPr>
-        <w:t xml:space="preserve"> como propriedades a fim de se evitar erros de digitação.</w:t>
+        <w:t xml:space="preserve"> valores que aparecem em mais de uma parte do documento são colocadas como propriedades a fim de se evitar erros de digitação.</w:t>
       </w:r>
     </w:p>
     <w:p>
@@ -39666,7 +39455,7 @@
       </w:r>
     </w:p>
   </w:comment>
-  <w:comment w:id="2" w:author="Marcus Bessa" w:date="2017-09-14T10:58:00Z" w:initials="MVB">
+  <w:comment w:id="3" w:author="Marcus Bessa" w:date="2017-09-14T10:58:00Z" w:initials="MVB">
     <w:p>
       <w:pPr>
         <w:pStyle w:val="NormalWeb"/>
@@ -39767,27 +39556,7 @@
           <w:sz w:val="20"/>
           <w:szCs w:val="20"/>
         </w:rPr>
-        <w:t xml:space="preserve">IV - </w:t>
-      </w:r>
-      <w:proofErr w:type="gramStart"/>
-      <w:r>
-        <w:rPr>
-          <w:rFonts w:ascii="Arial" w:hAnsi="Arial" w:cs="Arial"/>
-          <w:color w:val="C00000"/>
-          <w:sz w:val="20"/>
-          <w:szCs w:val="20"/>
-        </w:rPr>
-        <w:t>responder</w:t>
-      </w:r>
-      <w:proofErr w:type="gramEnd"/>
-      <w:r>
-        <w:rPr>
-          <w:rFonts w:ascii="Arial" w:hAnsi="Arial" w:cs="Arial"/>
-          <w:color w:val="C00000"/>
-          <w:sz w:val="20"/>
-          <w:szCs w:val="20"/>
-        </w:rPr>
-        <w:t xml:space="preserve"> pelos vícios ou defeitos anteriores à locação;</w:t>
+        <w:t>IV - responder pelos vícios ou defeitos anteriores à locação;</w:t>
       </w:r>
     </w:p>
     <w:p>
@@ -39808,27 +39577,7 @@
           <w:sz w:val="20"/>
           <w:szCs w:val="20"/>
         </w:rPr>
-        <w:t xml:space="preserve">VIII - pagar os impostos e taxas, e ainda o prêmio de seguro complementar </w:t>
-      </w:r>
-      <w:proofErr w:type="gramStart"/>
-      <w:r>
-        <w:rPr>
-          <w:rFonts w:ascii="Arial" w:hAnsi="Arial" w:cs="Arial"/>
-          <w:color w:val="C00000"/>
-          <w:sz w:val="20"/>
-          <w:szCs w:val="20"/>
-        </w:rPr>
-        <w:t>contra fogo</w:t>
-      </w:r>
-      <w:proofErr w:type="gramEnd"/>
-      <w:r>
-        <w:rPr>
-          <w:rFonts w:ascii="Arial" w:hAnsi="Arial" w:cs="Arial"/>
-          <w:color w:val="C00000"/>
-          <w:sz w:val="20"/>
-          <w:szCs w:val="20"/>
-        </w:rPr>
-        <w:t xml:space="preserve">, que incidam ou venham a incidir sobre o imóvel, </w:t>
+        <w:t xml:space="preserve">VIII - pagar os impostos e taxas, e ainda o prêmio de seguro complementar contra fogo, que incidam ou venham a incidir sobre o imóvel, </w:t>
       </w:r>
       <w:r>
         <w:rPr>
@@ -39859,27 +39608,7 @@
           <w:sz w:val="20"/>
           <w:szCs w:val="20"/>
         </w:rPr>
-        <w:t xml:space="preserve">X - </w:t>
-      </w:r>
-      <w:proofErr w:type="gramStart"/>
-      <w:r>
-        <w:rPr>
-          <w:rFonts w:ascii="Arial" w:hAnsi="Arial" w:cs="Arial"/>
-          <w:color w:val="C00000"/>
-          <w:sz w:val="20"/>
-          <w:szCs w:val="20"/>
-        </w:rPr>
-        <w:t>pagar</w:t>
-      </w:r>
-      <w:proofErr w:type="gramEnd"/>
-      <w:r>
-        <w:rPr>
-          <w:rFonts w:ascii="Arial" w:hAnsi="Arial" w:cs="Arial"/>
-          <w:color w:val="C00000"/>
-          <w:sz w:val="20"/>
-          <w:szCs w:val="20"/>
-        </w:rPr>
-        <w:t xml:space="preserve"> as </w:t>
+        <w:t xml:space="preserve">X - pagar as </w:t>
       </w:r>
       <w:r>
         <w:rPr>
@@ -40070,7 +39799,7 @@
       </w:r>
     </w:p>
   </w:comment>
-  <w:comment w:id="3" w:author="Marcus Bessa" w:date="2017-09-14T11:09:00Z" w:initials="MVB">
+  <w:comment w:id="4" w:author="Marcus Bessa" w:date="2017-09-14T11:09:00Z" w:initials="MVB">
     <w:p>
       <w:pPr>
         <w:pStyle w:val="NormalWeb"/>
@@ -40178,7 +39907,6 @@
         </w:rPr>
         <w:t xml:space="preserve">I - </w:t>
       </w:r>
-      <w:proofErr w:type="gramStart"/>
       <w:r>
         <w:rPr>
           <w:rFonts w:ascii="Arial" w:hAnsi="Arial" w:cs="Arial"/>
@@ -40186,17 +39914,7 @@
           <w:szCs w:val="20"/>
           <w:lang w:val="pt-BR" w:eastAsia="pt-BR"/>
         </w:rPr>
-        <w:t>pagar</w:t>
-      </w:r>
-      <w:proofErr w:type="gramEnd"/>
-      <w:r>
-        <w:rPr>
-          <w:rFonts w:ascii="Arial" w:hAnsi="Arial" w:cs="Arial"/>
-          <w:color w:val="C00000"/>
-          <w:szCs w:val="20"/>
-          <w:lang w:val="pt-BR" w:eastAsia="pt-BR"/>
-        </w:rPr>
-        <w:t xml:space="preserve"> pontualmente o aluguel e os encargos da locação, legal ou contratualmente exigíveis, no prazo estipulado ...;</w:t>
+        <w:t>pagar pontualmente o aluguel e os encargos da locação, legal ou contratualmente exigíveis, no prazo estipulado ...;</w:t>
       </w:r>
     </w:p>
     <w:p>
@@ -40222,7 +39940,6 @@
         </w:rPr>
         <w:t xml:space="preserve">II - </w:t>
       </w:r>
-      <w:proofErr w:type="gramStart"/>
       <w:r>
         <w:rPr>
           <w:rFonts w:ascii="Arial" w:hAnsi="Arial" w:cs="Arial"/>
@@ -40250,17 +39967,7 @@
           <w:szCs w:val="20"/>
           <w:lang w:val="pt-BR" w:eastAsia="pt-BR"/>
         </w:rPr>
-        <w:t>se</w:t>
-      </w:r>
-      <w:proofErr w:type="gramEnd"/>
-      <w:r>
-        <w:rPr>
-          <w:rFonts w:ascii="Arial" w:hAnsi="Arial" w:cs="Arial"/>
-          <w:color w:val="C00000"/>
-          <w:szCs w:val="20"/>
-          <w:lang w:val="pt-BR" w:eastAsia="pt-BR"/>
-        </w:rPr>
-        <w:t xml:space="preserve"> do imóvel para o uso convencionado ou presumido, compatível com a natureza deste e com o fim a que se destina, devendo </w:t>
+        <w:t xml:space="preserve">se do imóvel para o uso convencionado ou presumido, compatível com a natureza deste e com o fim a que se destina, devendo </w:t>
       </w:r>
       <w:r>
         <w:rPr>
@@ -40378,7 +40085,6 @@
         </w:rPr>
         <w:t xml:space="preserve">IV - </w:t>
       </w:r>
-      <w:proofErr w:type="gramStart"/>
       <w:r>
         <w:rPr>
           <w:rFonts w:ascii="Arial" w:hAnsi="Arial" w:cs="Arial"/>
@@ -40386,17 +40092,7 @@
           <w:szCs w:val="20"/>
           <w:lang w:val="pt-BR" w:eastAsia="pt-BR"/>
         </w:rPr>
-        <w:t>levar</w:t>
-      </w:r>
-      <w:proofErr w:type="gramEnd"/>
-      <w:r>
-        <w:rPr>
-          <w:rFonts w:ascii="Arial" w:hAnsi="Arial" w:cs="Arial"/>
-          <w:color w:val="C00000"/>
-          <w:szCs w:val="20"/>
-          <w:lang w:val="pt-BR" w:eastAsia="pt-BR"/>
-        </w:rPr>
-        <w:t xml:space="preserve"> </w:t>
+        <w:t xml:space="preserve">levar </w:t>
       </w:r>
       <w:r>
         <w:rPr>
@@ -40439,29 +40135,7 @@
           <w:szCs w:val="20"/>
           <w:lang w:val="pt-BR" w:eastAsia="pt-BR"/>
         </w:rPr>
-        <w:t xml:space="preserve">V - </w:t>
-      </w:r>
-      <w:proofErr w:type="gramStart"/>
-      <w:r>
-        <w:rPr>
-          <w:rFonts w:ascii="Arial" w:hAnsi="Arial" w:cs="Arial"/>
-          <w:b/>
-          <w:color w:val="C00000"/>
-          <w:szCs w:val="20"/>
-          <w:lang w:val="pt-BR" w:eastAsia="pt-BR"/>
-        </w:rPr>
-        <w:t>realizar</w:t>
-      </w:r>
-      <w:proofErr w:type="gramEnd"/>
-      <w:r>
-        <w:rPr>
-          <w:rFonts w:ascii="Arial" w:hAnsi="Arial" w:cs="Arial"/>
-          <w:b/>
-          <w:color w:val="C00000"/>
-          <w:szCs w:val="20"/>
-          <w:lang w:val="pt-BR" w:eastAsia="pt-BR"/>
-        </w:rPr>
-        <w:t xml:space="preserve"> a imediata reparação dos danos verificados no imóvel</w:t>
+        <w:t>V - realizar a imediata reparação dos danos verificados no imóvel</w:t>
       </w:r>
       <w:r>
         <w:rPr>
@@ -40494,29 +40168,7 @@
           <w:szCs w:val="20"/>
           <w:lang w:val="pt-BR" w:eastAsia="pt-BR"/>
         </w:rPr>
-        <w:t xml:space="preserve">VI - </w:t>
-      </w:r>
-      <w:proofErr w:type="gramStart"/>
-      <w:r>
-        <w:rPr>
-          <w:rFonts w:ascii="Arial" w:hAnsi="Arial" w:cs="Arial"/>
-          <w:b/>
-          <w:color w:val="C00000"/>
-          <w:szCs w:val="20"/>
-          <w:lang w:val="pt-BR" w:eastAsia="pt-BR"/>
-        </w:rPr>
-        <w:t>não</w:t>
-      </w:r>
-      <w:proofErr w:type="gramEnd"/>
-      <w:r>
-        <w:rPr>
-          <w:rFonts w:ascii="Arial" w:hAnsi="Arial" w:cs="Arial"/>
-          <w:b/>
-          <w:color w:val="C00000"/>
-          <w:szCs w:val="20"/>
-          <w:lang w:val="pt-BR" w:eastAsia="pt-BR"/>
-        </w:rPr>
-        <w:t xml:space="preserve"> modificar a forma interna ou externa do imóvel sem o consentimento prévio e por escrito do locador</w:t>
+        <w:t>VI - não modificar a forma interna ou externa do imóvel sem o consentimento prévio e por escrito do locador</w:t>
       </w:r>
       <w:r>
         <w:rPr>
@@ -40617,7 +40269,6 @@
         </w:rPr>
         <w:t xml:space="preserve">IX - </w:t>
       </w:r>
-      <w:proofErr w:type="gramStart"/>
       <w:r>
         <w:rPr>
           <w:rFonts w:ascii="Arial" w:hAnsi="Arial" w:cs="Arial"/>
@@ -40625,17 +40276,7 @@
           <w:szCs w:val="20"/>
           <w:lang w:val="pt-BR" w:eastAsia="pt-BR"/>
         </w:rPr>
-        <w:t>permitir</w:t>
-      </w:r>
-      <w:proofErr w:type="gramEnd"/>
-      <w:r>
-        <w:rPr>
-          <w:rFonts w:ascii="Arial" w:hAnsi="Arial" w:cs="Arial"/>
-          <w:color w:val="C00000"/>
-          <w:szCs w:val="20"/>
-          <w:lang w:val="pt-BR" w:eastAsia="pt-BR"/>
-        </w:rPr>
-        <w:t xml:space="preserve"> a vistoria do imóvel pelo locador ou por seu mandatário, mediante combinação prévia de dia e hora, bem como admitir que seja o mesmo visitado e examinado por terceiros, na hipótese prevista no art. 27;</w:t>
+        <w:t>permitir a vistoria do imóvel pelo locador ou por seu mandatário, mediante combinação prévia de dia e hora, bem como admitir que seja o mesmo visitado e examinado por terceiros, na hipótese prevista no art. 27;</w:t>
       </w:r>
     </w:p>
     <w:p>
@@ -40661,7 +40302,6 @@
         </w:rPr>
         <w:t xml:space="preserve">X - </w:t>
       </w:r>
-      <w:proofErr w:type="gramStart"/>
       <w:r>
         <w:rPr>
           <w:rFonts w:ascii="Arial" w:hAnsi="Arial" w:cs="Arial"/>
@@ -40669,17 +40309,7 @@
           <w:szCs w:val="20"/>
           <w:lang w:val="pt-BR" w:eastAsia="pt-BR"/>
         </w:rPr>
-        <w:t>cumprir</w:t>
-      </w:r>
-      <w:proofErr w:type="gramEnd"/>
-      <w:r>
-        <w:rPr>
-          <w:rFonts w:ascii="Arial" w:hAnsi="Arial" w:cs="Arial"/>
-          <w:color w:val="C00000"/>
-          <w:szCs w:val="20"/>
-          <w:lang w:val="pt-BR" w:eastAsia="pt-BR"/>
-        </w:rPr>
-        <w:t xml:space="preserve"> integralmente a convenção de condomínio e os regulamentos internos;</w:t>
+        <w:t>cumprir integralmente a convenção de condomínio e os regulamentos internos;</w:t>
       </w:r>
     </w:p>
   </w:comment>
@@ -40772,7 +40402,17 @@
           <w:sz w:val="20"/>
           <w:szCs w:val="20"/>
         </w:rPr>
-        <w:t>Parágrafo único.</w:t>
+        <w:t>Cláusula</w:t>
+      </w:r>
+      <w:r>
+        <w:rPr>
+          <w:rFonts w:ascii="Arial" w:hAnsi="Arial" w:cs="Arial"/>
+          <w:b/>
+          <w:color w:val="C00000"/>
+          <w:sz w:val="20"/>
+          <w:szCs w:val="20"/>
+        </w:rPr>
+        <w:t xml:space="preserve"> único.</w:t>
       </w:r>
       <w:r>
         <w:rPr>
@@ -41190,21 +40830,12 @@
         </w:rPr>
         <w:t xml:space="preserve">IV - </w:t>
       </w:r>
-      <w:proofErr w:type="gramStart"/>
       <w:r>
         <w:rPr>
           <w:rFonts w:ascii="Arial" w:hAnsi="Arial" w:cs="Arial"/>
           <w:color w:val="C00000"/>
         </w:rPr>
-        <w:t>do</w:t>
-      </w:r>
-      <w:proofErr w:type="gramEnd"/>
-      <w:r>
-        <w:rPr>
-          <w:rFonts w:ascii="Arial" w:hAnsi="Arial" w:cs="Arial"/>
-          <w:color w:val="C00000"/>
-        </w:rPr>
-        <w:t xml:space="preserve"> último reajuste no caso de contratos de locação residencial.</w:t>
+        <w:t>do último reajuste no caso de contratos de locação residencial.</w:t>
       </w:r>
     </w:p>
   </w:comment>
@@ -41310,29 +40941,7 @@
           <w:shd w:val="clear" w:color="auto" w:fill="FFFFFF"/>
           <w:lang w:val="pt-BR" w:eastAsia="pt-BR"/>
         </w:rPr>
-        <w:t xml:space="preserve"> pagar os impostos e taxas, e ainda o prêmio de seguro complementar </w:t>
-      </w:r>
-      <w:proofErr w:type="gramStart"/>
-      <w:r>
-        <w:rPr>
-          <w:rFonts w:ascii="Arial" w:eastAsia="Times New Roman" w:hAnsi="Arial" w:cs="Arial"/>
-          <w:color w:val="C00000"/>
-          <w:sz w:val="24"/>
-          <w:shd w:val="clear" w:color="auto" w:fill="FFFFFF"/>
-          <w:lang w:val="pt-BR" w:eastAsia="pt-BR"/>
-        </w:rPr>
-        <w:t>contra fogo</w:t>
-      </w:r>
-      <w:proofErr w:type="gramEnd"/>
-      <w:r>
-        <w:rPr>
-          <w:rFonts w:ascii="Arial" w:eastAsia="Times New Roman" w:hAnsi="Arial" w:cs="Arial"/>
-          <w:color w:val="C00000"/>
-          <w:sz w:val="24"/>
-          <w:shd w:val="clear" w:color="auto" w:fill="FFFFFF"/>
-          <w:lang w:val="pt-BR" w:eastAsia="pt-BR"/>
-        </w:rPr>
-        <w:t xml:space="preserve">, que incidam ou venham a incidir sobre o imóvel, </w:t>
+        <w:t xml:space="preserve"> pagar os impostos e taxas, e ainda o prêmio de seguro complementar contra fogo, que incidam ou venham a incidir sobre o imóvel, </w:t>
       </w:r>
       <w:r>
         <w:rPr>
@@ -41783,7 +41392,25 @@
           <w:szCs w:val="20"/>
           <w:lang w:val="pt-BR" w:eastAsia="pt-BR"/>
         </w:rPr>
-        <w:t>O locatário fica obrigado ao pagamento das despesas referidas no parágrafo anterior, desde que comprovadas a previsão orçamentária e o rateio mensal, podendo exigir a qualquer tempo a comprovação das mesmas.</w:t>
+        <w:t xml:space="preserve">O locatário fica obrigado ao pagamento das despesas referidas no </w:t>
+      </w:r>
+      <w:r>
+        <w:rPr>
+          <w:rFonts w:ascii="Arial" w:hAnsi="Arial" w:cs="Arial"/>
+          <w:color w:val="C00000"/>
+          <w:szCs w:val="20"/>
+          <w:lang w:val="pt-BR" w:eastAsia="pt-BR"/>
+        </w:rPr>
+        <w:t>cláusula</w:t>
+      </w:r>
+      <w:r>
+        <w:rPr>
+          <w:rFonts w:ascii="Arial" w:hAnsi="Arial" w:cs="Arial"/>
+          <w:color w:val="C00000"/>
+          <w:szCs w:val="20"/>
+          <w:lang w:val="pt-BR" w:eastAsia="pt-BR"/>
+        </w:rPr>
+        <w:t xml:space="preserve"> anterior, desde que comprovadas a previsão orçamentária e o rateio mensal, podendo exigir a qualquer tempo a comprovação das mesmas.</w:t>
       </w:r>
     </w:p>
     <w:p>
@@ -41799,7 +41426,6 @@
           <w:lang w:val="pt-BR" w:eastAsia="pt-BR"/>
         </w:rPr>
       </w:pPr>
-      <w:proofErr w:type="gramStart"/>
       <w:r>
         <w:rPr>
           <w:rFonts w:ascii="Arial" w:hAnsi="Arial" w:cs="Arial"/>
@@ -41817,17 +41443,7 @@
           <w:szCs w:val="20"/>
           <w:lang w:val="pt-BR" w:eastAsia="pt-BR"/>
         </w:rPr>
-        <w:t>No</w:t>
-      </w:r>
-      <w:proofErr w:type="gramEnd"/>
-      <w:r>
-        <w:rPr>
-          <w:rFonts w:ascii="Arial" w:hAnsi="Arial" w:cs="Arial"/>
-          <w:color w:val="C00000"/>
-          <w:szCs w:val="20"/>
-          <w:lang w:val="pt-BR" w:eastAsia="pt-BR"/>
-        </w:rPr>
-        <w:t xml:space="preserve"> edifício constituído por unidades imobiliárias autônomas, </w:t>
+        <w:t xml:space="preserve">No edifício constituído por unidades imobiliárias autônomas, </w:t>
       </w:r>
       <w:r>
         <w:rPr>
@@ -42019,15 +41635,32 @@
         </w:rPr>
         <w:annotationRef/>
       </w:r>
-      <w:hyperlink r:id="rId1" w:history="1">
-        <w:r>
-          <w:rPr>
-            <w:rStyle w:val="Hiperlink"/>
-            <w:lang w:val="pt-BR"/>
-          </w:rPr>
-          <w:t>http://idg.receita.fazenda.gov.br/orientacao/tributaria/pagamentos-e-parcelamentos/taxa-de-juros-selic</w:t>
-        </w:r>
-      </w:hyperlink>
+      <w:r>
+        <w:fldChar w:fldCharType="begin"/>
+      </w:r>
+      <w:r>
+        <w:rPr>
+          <w:lang w:val="pt-BR"/>
+        </w:rPr>
+        <w:instrText xml:space="preserve"> HYPERLINK "http://idg.receita.fazenda.gov.br/orientacao/tributaria/pagamentos-e-parcelamentos/taxa-de-juros-selic" </w:instrText>
+      </w:r>
+      <w:r>
+        <w:fldChar w:fldCharType="separate"/>
+      </w:r>
+      <w:r>
+        <w:rPr>
+          <w:rStyle w:val="Hyperlink"/>
+          <w:lang w:val="pt-BR"/>
+        </w:rPr>
+        <w:t>http://idg.receita.fazenda.gov.br/orientacao/tributaria/pagamentos-e-parcelamentos/taxa-de-juros-selic</w:t>
+      </w:r>
+      <w:r>
+        <w:rPr>
+          <w:rStyle w:val="Hyperlink"/>
+          <w:lang w:val="pt-BR"/>
+        </w:rPr>
+        <w:fldChar w:fldCharType="end"/>
+      </w:r>
     </w:p>
   </w:comment>
   <w:comment w:id="28" w:author="Marcus Bessa" w:date="2017-09-14T15:28:00Z" w:initials="MVB">
@@ -42137,29 +41770,7 @@
           <w:sz w:val="24"/>
           <w:lang w:val="pt-BR" w:eastAsia="pt-BR"/>
         </w:rPr>
-        <w:t xml:space="preserve">V - </w:t>
-      </w:r>
-      <w:proofErr w:type="gramStart"/>
-      <w:r>
-        <w:rPr>
-          <w:rFonts w:ascii="Arial" w:eastAsia="Times New Roman" w:hAnsi="Arial" w:cs="Arial"/>
-          <w:b/>
-          <w:color w:val="C00000"/>
-          <w:sz w:val="24"/>
-          <w:lang w:val="pt-BR" w:eastAsia="pt-BR"/>
-        </w:rPr>
-        <w:t>o</w:t>
-      </w:r>
-      <w:proofErr w:type="gramEnd"/>
-      <w:r>
-        <w:rPr>
-          <w:rFonts w:ascii="Arial" w:eastAsia="Times New Roman" w:hAnsi="Arial" w:cs="Arial"/>
-          <w:b/>
-          <w:color w:val="C00000"/>
-          <w:sz w:val="24"/>
-          <w:lang w:val="pt-BR" w:eastAsia="pt-BR"/>
-        </w:rPr>
-        <w:t xml:space="preserve"> contrato garantido por hipoteca</w:t>
+        <w:t>V - o contrato garantido por hipoteca</w:t>
       </w:r>
       <w:r>
         <w:rPr>
@@ -42934,7 +42545,17 @@
           <w:szCs w:val="20"/>
           <w:lang w:val="pt-BR" w:eastAsia="pt-BR"/>
         </w:rPr>
-        <w:t>Parágrafo único.</w:t>
+        <w:t>Cláusula</w:t>
+      </w:r>
+      <w:r>
+        <w:rPr>
+          <w:rFonts w:ascii="Arial" w:hAnsi="Arial" w:cs="Arial"/>
+          <w:b/>
+          <w:color w:val="C00000"/>
+          <w:szCs w:val="20"/>
+          <w:lang w:val="pt-BR" w:eastAsia="pt-BR"/>
+        </w:rPr>
+        <w:t xml:space="preserve"> único.</w:t>
       </w:r>
       <w:r>
         <w:rPr>
@@ -43062,23 +42683,7 @@
           <w:rFonts w:ascii="Arial" w:hAnsi="Arial" w:cs="Arial"/>
           <w:color w:val="C00000"/>
         </w:rPr>
-        <w:t xml:space="preserve">I - </w:t>
-      </w:r>
-      <w:proofErr w:type="gramStart"/>
-      <w:r>
-        <w:rPr>
-          <w:rFonts w:ascii="Arial" w:hAnsi="Arial" w:cs="Arial"/>
-          <w:color w:val="C00000"/>
-        </w:rPr>
-        <w:t>recair</w:t>
-      </w:r>
-      <w:proofErr w:type="gramEnd"/>
-      <w:r>
-        <w:rPr>
-          <w:rFonts w:ascii="Arial" w:hAnsi="Arial" w:cs="Arial"/>
-          <w:color w:val="C00000"/>
-        </w:rPr>
-        <w:t xml:space="preserve"> sobre direito indisponível da parte;</w:t>
+        <w:t>I - recair sobre direito indisponível da parte;</w:t>
       </w:r>
     </w:p>
     <w:p>
@@ -43097,23 +42702,7 @@
           <w:rFonts w:ascii="Arial" w:hAnsi="Arial" w:cs="Arial"/>
           <w:color w:val="C00000"/>
         </w:rPr>
-        <w:t xml:space="preserve">II - </w:t>
-      </w:r>
-      <w:proofErr w:type="gramStart"/>
-      <w:r>
-        <w:rPr>
-          <w:rFonts w:ascii="Arial" w:hAnsi="Arial" w:cs="Arial"/>
-          <w:color w:val="C00000"/>
-        </w:rPr>
-        <w:t>tornar</w:t>
-      </w:r>
-      <w:proofErr w:type="gramEnd"/>
-      <w:r>
-        <w:rPr>
-          <w:rFonts w:ascii="Arial" w:hAnsi="Arial" w:cs="Arial"/>
-          <w:color w:val="C00000"/>
-        </w:rPr>
-        <w:t xml:space="preserve"> excessivamente difícil a uma parte o exercício do direito.</w:t>
+        <w:t>II - tornar excessivamente difícil a uma parte o exercício do direito.</w:t>
       </w:r>
     </w:p>
     <w:p>
@@ -43983,23 +43572,7 @@
           <w:rFonts w:ascii="Arial" w:hAnsi="Arial" w:cs="Arial"/>
           <w:color w:val="C00000"/>
         </w:rPr>
-        <w:t xml:space="preserve">I - </w:t>
-      </w:r>
-      <w:proofErr w:type="gramStart"/>
-      <w:r>
-        <w:rPr>
-          <w:rFonts w:ascii="Arial" w:hAnsi="Arial" w:cs="Arial"/>
-          <w:color w:val="C00000"/>
-        </w:rPr>
-        <w:t>se</w:t>
-      </w:r>
-      <w:proofErr w:type="gramEnd"/>
-      <w:r>
-        <w:rPr>
-          <w:rFonts w:ascii="Arial" w:hAnsi="Arial" w:cs="Arial"/>
-          <w:color w:val="C00000"/>
-        </w:rPr>
-        <w:t>, sem consentimento seu, o credor conceder moratória ao devedor;</w:t>
+        <w:t>I - se, sem consentimento seu, o credor conceder moratória ao devedor;</w:t>
       </w:r>
     </w:p>
     <w:p>
@@ -44019,23 +43592,7 @@
           <w:rFonts w:ascii="Arial" w:hAnsi="Arial" w:cs="Arial"/>
           <w:color w:val="C00000"/>
         </w:rPr>
-        <w:t xml:space="preserve">II - </w:t>
-      </w:r>
-      <w:proofErr w:type="gramStart"/>
-      <w:r>
-        <w:rPr>
-          <w:rFonts w:ascii="Arial" w:hAnsi="Arial" w:cs="Arial"/>
-          <w:color w:val="C00000"/>
-        </w:rPr>
-        <w:t>se</w:t>
-      </w:r>
-      <w:proofErr w:type="gramEnd"/>
-      <w:r>
-        <w:rPr>
-          <w:rFonts w:ascii="Arial" w:hAnsi="Arial" w:cs="Arial"/>
-          <w:color w:val="C00000"/>
-        </w:rPr>
-        <w:t>, por fato do credor, for impossível a sub-rogação nos seus direitos e preferências;</w:t>
+        <w:t>II - se, por fato do credor, for impossível a sub-rogação nos seus direitos e preferências;</w:t>
       </w:r>
     </w:p>
     <w:p>
@@ -44263,23 +43820,7 @@
           <w:rFonts w:ascii="Arial" w:hAnsi="Arial" w:cs="Arial"/>
           <w:color w:val="C00000"/>
         </w:rPr>
-        <w:t xml:space="preserve">I - </w:t>
-      </w:r>
-      <w:proofErr w:type="gramStart"/>
-      <w:r>
-        <w:rPr>
-          <w:rFonts w:ascii="Arial" w:hAnsi="Arial" w:cs="Arial"/>
-          <w:color w:val="C00000"/>
-        </w:rPr>
-        <w:t>se</w:t>
-      </w:r>
-      <w:proofErr w:type="gramEnd"/>
-      <w:r>
-        <w:rPr>
-          <w:rFonts w:ascii="Arial" w:hAnsi="Arial" w:cs="Arial"/>
-          <w:color w:val="C00000"/>
-        </w:rPr>
-        <w:t>, sem consentimento seu, o credor conceder moratória ao devedor;</w:t>
+        <w:t>I - se, sem consentimento seu, o credor conceder moratória ao devedor;</w:t>
       </w:r>
     </w:p>
     <w:p>
@@ -44297,23 +43838,7 @@
           <w:rFonts w:ascii="Arial" w:hAnsi="Arial" w:cs="Arial"/>
           <w:color w:val="C00000"/>
         </w:rPr>
-        <w:t xml:space="preserve">II - </w:t>
-      </w:r>
-      <w:proofErr w:type="gramStart"/>
-      <w:r>
-        <w:rPr>
-          <w:rFonts w:ascii="Arial" w:hAnsi="Arial" w:cs="Arial"/>
-          <w:color w:val="C00000"/>
-        </w:rPr>
-        <w:t>se</w:t>
-      </w:r>
-      <w:proofErr w:type="gramEnd"/>
-      <w:r>
-        <w:rPr>
-          <w:rFonts w:ascii="Arial" w:hAnsi="Arial" w:cs="Arial"/>
-          <w:color w:val="C00000"/>
-        </w:rPr>
-        <w:t>, por fato do credor, for impossível a sub-rogação nos seus direitos e preferências;</w:t>
+        <w:t>II - se, por fato do credor, for impossível a sub-rogação nos seus direitos e preferências;</w:t>
       </w:r>
     </w:p>
     <w:p>
@@ -44463,17 +43988,36 @@
         </w:rPr>
         <w:t>        </w:t>
       </w:r>
-      <w:hyperlink r:id="rId2" w:anchor="art3vii" w:history="1">
-        <w:r>
-          <w:rPr>
-            <w:rStyle w:val="Hiperlink"/>
-            <w:rFonts w:ascii="Arial" w:eastAsia="Times New Roman" w:hAnsi="Arial" w:cs="Arial"/>
-            <w:shd w:val="clear" w:color="auto" w:fill="FFFFFF"/>
-            <w:lang w:val="pt-BR"/>
-          </w:rPr>
-          <w:t>(Incluído pela Lei nº 8.245, de 1991)</w:t>
-        </w:r>
-      </w:hyperlink>
+      <w:r>
+        <w:fldChar w:fldCharType="begin"/>
+      </w:r>
+      <w:r>
+        <w:rPr>
+          <w:lang w:val="pt-BR"/>
+        </w:rPr>
+        <w:instrText xml:space="preserve"> HYPERLINK "http://www.planalto.gov.br/ccivil_03/leis/L8245.htm" \l "art3vii" </w:instrText>
+      </w:r>
+      <w:r>
+        <w:fldChar w:fldCharType="separate"/>
+      </w:r>
+      <w:r>
+        <w:rPr>
+          <w:rStyle w:val="Hyperlink"/>
+          <w:rFonts w:ascii="Arial" w:eastAsia="Times New Roman" w:hAnsi="Arial" w:cs="Arial"/>
+          <w:shd w:val="clear" w:color="auto" w:fill="FFFFFF"/>
+          <w:lang w:val="pt-BR"/>
+        </w:rPr>
+        <w:t>(Incluído pela Lei nº 8.245, de 1991)</w:t>
+      </w:r>
+      <w:r>
+        <w:rPr>
+          <w:rStyle w:val="Hyperlink"/>
+          <w:rFonts w:ascii="Arial" w:eastAsia="Times New Roman" w:hAnsi="Arial" w:cs="Arial"/>
+          <w:shd w:val="clear" w:color="auto" w:fill="FFFFFF"/>
+          <w:lang w:val="pt-BR"/>
+        </w:rPr>
+        <w:fldChar w:fldCharType="end"/>
+      </w:r>
     </w:p>
     <w:p>
       <w:pPr>
@@ -44644,21 +44188,44 @@
         </w:rPr>
         <w:annotationRef/>
       </w:r>
-      <w:hyperlink r:id="rId3" w:history="1">
-        <w:r>
-          <w:rPr>
-            <w:rFonts w:ascii="Arial" w:eastAsia="Times New Roman" w:hAnsi="Arial" w:cs="Arial"/>
-            <w:b/>
-            <w:bCs/>
-            <w:color w:val="000080"/>
-            <w:sz w:val="24"/>
-            <w:u w:val="single"/>
-            <w:shd w:val="clear" w:color="auto" w:fill="FFFFFF"/>
-            <w:lang w:val="pt-BR" w:eastAsia="pt-BR"/>
-          </w:rPr>
-          <w:t>LEI Nº 9.514, DE 20 DE NOVEMBRO DE 1997.</w:t>
-        </w:r>
-      </w:hyperlink>
+      <w:r>
+        <w:fldChar w:fldCharType="begin"/>
+      </w:r>
+      <w:r>
+        <w:rPr>
+          <w:lang w:val="pt-BR"/>
+        </w:rPr>
+        <w:instrText xml:space="preserve"> HYPERLINK "http://legislacao.planalto.gov.br/legisla/legislacao.nsf/Viw_Identificacao/lei%209.514-1997?OpenDocument" </w:instrText>
+      </w:r>
+      <w:r>
+        <w:fldChar w:fldCharType="separate"/>
+      </w:r>
+      <w:r>
+        <w:rPr>
+          <w:rFonts w:ascii="Arial" w:eastAsia="Times New Roman" w:hAnsi="Arial" w:cs="Arial"/>
+          <w:b/>
+          <w:bCs/>
+          <w:color w:val="000080"/>
+          <w:sz w:val="24"/>
+          <w:u w:val="single"/>
+          <w:shd w:val="clear" w:color="auto" w:fill="FFFFFF"/>
+          <w:lang w:val="pt-BR" w:eastAsia="pt-BR"/>
+        </w:rPr>
+        <w:t>LEI Nº 9.514, DE 20 DE NOVEMBRO DE 1997.</w:t>
+      </w:r>
+      <w:r>
+        <w:rPr>
+          <w:rFonts w:ascii="Arial" w:eastAsia="Times New Roman" w:hAnsi="Arial" w:cs="Arial"/>
+          <w:b/>
+          <w:bCs/>
+          <w:color w:val="000080"/>
+          <w:sz w:val="24"/>
+          <w:u w:val="single"/>
+          <w:shd w:val="clear" w:color="auto" w:fill="FFFFFF"/>
+          <w:lang w:val="pt-BR" w:eastAsia="pt-BR"/>
+        </w:rPr>
+        <w:fldChar w:fldCharType="end"/>
+      </w:r>
     </w:p>
     <w:p>
       <w:pPr>
@@ -44699,50 +44266,71 @@
         </w:rPr>
         <w:annotationRef/>
       </w:r>
-      <w:hyperlink r:id="rId4" w:history="1">
-        <w:proofErr w:type="gramStart"/>
-        <w:r>
-          <w:rPr>
-            <w:rFonts w:ascii="Arial" w:eastAsia="Times New Roman" w:hAnsi="Arial" w:cs="Arial"/>
-            <w:b/>
-            <w:bCs/>
-            <w:color w:val="000080"/>
-            <w:sz w:val="24"/>
-            <w:u w:val="single"/>
-            <w:shd w:val="clear" w:color="auto" w:fill="FFFFFF"/>
-            <w:lang w:val="pt-BR" w:eastAsia="pt-BR"/>
-          </w:rPr>
-          <w:t>LEI N</w:t>
-        </w:r>
-        <w:r>
-          <w:rPr>
-            <w:rFonts w:ascii="Arial" w:eastAsia="Times New Roman" w:hAnsi="Arial" w:cs="Arial"/>
-            <w:b/>
-            <w:bCs/>
-            <w:color w:val="000080"/>
-            <w:sz w:val="24"/>
-            <w:u w:val="single"/>
-            <w:shd w:val="clear" w:color="auto" w:fill="FFFFFF"/>
-            <w:vertAlign w:val="superscript"/>
-            <w:lang w:val="pt-BR" w:eastAsia="pt-BR"/>
-          </w:rPr>
-          <w:t>o</w:t>
-        </w:r>
-        <w:proofErr w:type="gramEnd"/>
-        <w:r>
-          <w:rPr>
-            <w:rFonts w:ascii="Arial" w:eastAsia="Times New Roman" w:hAnsi="Arial" w:cs="Arial"/>
-            <w:b/>
-            <w:bCs/>
-            <w:color w:val="000080"/>
-            <w:sz w:val="24"/>
-            <w:u w:val="single"/>
-            <w:shd w:val="clear" w:color="auto" w:fill="FFFFFF"/>
-            <w:lang w:val="pt-BR" w:eastAsia="pt-BR"/>
-          </w:rPr>
-          <w:t> 10.931, DE 02 DE AGOSTO DE 2004</w:t>
-        </w:r>
-      </w:hyperlink>
+      <w:r>
+        <w:fldChar w:fldCharType="begin"/>
+      </w:r>
+      <w:r>
+        <w:rPr>
+          <w:lang w:val="pt-BR"/>
+        </w:rPr>
+        <w:instrText xml:space="preserve"> HYPERLINK "http://legislacao.planalto.gov.br/legisla/legislacao.nsf/Viw_Identificacao/lei%2010.931-2004?OpenDocument" </w:instrText>
+      </w:r>
+      <w:r>
+        <w:fldChar w:fldCharType="separate"/>
+      </w:r>
+      <w:r>
+        <w:rPr>
+          <w:rFonts w:ascii="Arial" w:eastAsia="Times New Roman" w:hAnsi="Arial" w:cs="Arial"/>
+          <w:b/>
+          <w:bCs/>
+          <w:color w:val="000080"/>
+          <w:sz w:val="24"/>
+          <w:u w:val="single"/>
+          <w:shd w:val="clear" w:color="auto" w:fill="FFFFFF"/>
+          <w:lang w:val="pt-BR" w:eastAsia="pt-BR"/>
+        </w:rPr>
+        <w:t>LEI N</w:t>
+      </w:r>
+      <w:r>
+        <w:rPr>
+          <w:rFonts w:ascii="Arial" w:eastAsia="Times New Roman" w:hAnsi="Arial" w:cs="Arial"/>
+          <w:b/>
+          <w:bCs/>
+          <w:color w:val="000080"/>
+          <w:sz w:val="24"/>
+          <w:u w:val="single"/>
+          <w:shd w:val="clear" w:color="auto" w:fill="FFFFFF"/>
+          <w:vertAlign w:val="superscript"/>
+          <w:lang w:val="pt-BR" w:eastAsia="pt-BR"/>
+        </w:rPr>
+        <w:t>o</w:t>
+      </w:r>
+      <w:r>
+        <w:rPr>
+          <w:rFonts w:ascii="Arial" w:eastAsia="Times New Roman" w:hAnsi="Arial" w:cs="Arial"/>
+          <w:b/>
+          <w:bCs/>
+          <w:color w:val="000080"/>
+          <w:sz w:val="24"/>
+          <w:u w:val="single"/>
+          <w:shd w:val="clear" w:color="auto" w:fill="FFFFFF"/>
+          <w:lang w:val="pt-BR" w:eastAsia="pt-BR"/>
+        </w:rPr>
+        <w:t> 10.931, DE 02 DE AGOSTO DE 2004</w:t>
+      </w:r>
+      <w:r>
+        <w:rPr>
+          <w:rFonts w:ascii="Arial" w:eastAsia="Times New Roman" w:hAnsi="Arial" w:cs="Arial"/>
+          <w:b/>
+          <w:bCs/>
+          <w:color w:val="000080"/>
+          <w:sz w:val="24"/>
+          <w:u w:val="single"/>
+          <w:shd w:val="clear" w:color="auto" w:fill="FFFFFF"/>
+          <w:lang w:val="pt-BR" w:eastAsia="pt-BR"/>
+        </w:rPr>
+        <w:fldChar w:fldCharType="end"/>
+      </w:r>
     </w:p>
     <w:p>
       <w:pPr>
@@ -44933,7 +44521,6 @@
         </w:rPr>
         <w:t>Art. 4</w:t>
       </w:r>
-      <w:proofErr w:type="gramStart"/>
       <w:r>
         <w:rPr>
           <w:rFonts w:ascii="Arial" w:eastAsia="Times New Roman" w:hAnsi="Arial" w:cs="Arial"/>
@@ -44966,18 +44553,7 @@
           <w:shd w:val="clear" w:color="auto" w:fill="FFFFFF"/>
           <w:lang w:val="pt-BR" w:eastAsia="pt-BR"/>
         </w:rPr>
-        <w:t>Durante</w:t>
-      </w:r>
-      <w:proofErr w:type="gramEnd"/>
-      <w:r>
-        <w:rPr>
-          <w:rFonts w:ascii="Arial" w:eastAsia="Times New Roman" w:hAnsi="Arial" w:cs="Arial"/>
-          <w:color w:val="C00000"/>
-          <w:sz w:val="24"/>
-          <w:shd w:val="clear" w:color="auto" w:fill="FFFFFF"/>
-          <w:lang w:val="pt-BR" w:eastAsia="pt-BR"/>
-        </w:rPr>
-        <w:t xml:space="preserve"> o prazo estipulado para a duração do contrato, não poderá o locador reaver o imóvel alugado. Com exceção ao que estipula o § 2</w:t>
+        <w:t>Durante o prazo estipulado para a duração do contrato, não poderá o locador reaver o imóvel alugado. Com exceção ao que estipula o § 2</w:t>
       </w:r>
       <w:r>
         <w:rPr>
@@ -45011,19 +44587,40 @@
         </w:rPr>
         <w:t> </w:t>
       </w:r>
-      <w:hyperlink r:id="rId5" w:anchor="art2" w:history="1">
-        <w:r>
-          <w:rPr>
-            <w:rFonts w:ascii="Arial" w:eastAsia="Times New Roman" w:hAnsi="Arial" w:cs="Arial"/>
-            <w:color w:val="0000FF"/>
-            <w:sz w:val="24"/>
-            <w:u w:val="single"/>
-            <w:shd w:val="clear" w:color="auto" w:fill="FFFFFF"/>
-            <w:lang w:val="pt-BR" w:eastAsia="pt-BR"/>
-          </w:rPr>
-          <w:t>(Redação dada pela Lei nº 12.744, de 2012)</w:t>
-        </w:r>
-      </w:hyperlink>
+      <w:r>
+        <w:fldChar w:fldCharType="begin"/>
+      </w:r>
+      <w:r>
+        <w:rPr>
+          <w:lang w:val="pt-BR"/>
+        </w:rPr>
+        <w:instrText xml:space="preserve"> HYPERLINK "http://www.planalto.gov.br/ccivil_03/_Ato2011-2014/2012/Lei/L12744.htm" \l "art2" </w:instrText>
+      </w:r>
+      <w:r>
+        <w:fldChar w:fldCharType="separate"/>
+      </w:r>
+      <w:r>
+        <w:rPr>
+          <w:rFonts w:ascii="Arial" w:eastAsia="Times New Roman" w:hAnsi="Arial" w:cs="Arial"/>
+          <w:color w:val="0000FF"/>
+          <w:sz w:val="24"/>
+          <w:u w:val="single"/>
+          <w:shd w:val="clear" w:color="auto" w:fill="FFFFFF"/>
+          <w:lang w:val="pt-BR" w:eastAsia="pt-BR"/>
+        </w:rPr>
+        <w:t>(Redação dada pela Lei nº 12.744, de 2012)</w:t>
+      </w:r>
+      <w:r>
+        <w:rPr>
+          <w:rFonts w:ascii="Arial" w:eastAsia="Times New Roman" w:hAnsi="Arial" w:cs="Arial"/>
+          <w:color w:val="0000FF"/>
+          <w:sz w:val="24"/>
+          <w:u w:val="single"/>
+          <w:shd w:val="clear" w:color="auto" w:fill="FFFFFF"/>
+          <w:lang w:val="pt-BR" w:eastAsia="pt-BR"/>
+        </w:rPr>
+        <w:fldChar w:fldCharType="end"/>
+      </w:r>
     </w:p>
     <w:p>
       <w:pPr>
@@ -45105,10 +44702,10 @@
         </w:rPr>
         <w:t>, prevalecerão as condições livremente pactuadas no contrato respectivo e as disposições procedimentais previstas nesta Lei.      </w:t>
       </w:r>
-      <w:hyperlink r:id="rId6" w:anchor="art3" w:history="1">
+      <w:hyperlink r:id="rId1" w:anchor="art3" w:history="1">
         <w:r>
           <w:rPr>
-            <w:rStyle w:val="Hiperlink"/>
+            <w:rStyle w:val="Hyperlink"/>
             <w:rFonts w:ascii="Arial" w:hAnsi="Arial" w:cs="Arial"/>
           </w:rPr>
           <w:t>(Incluído pela Lei nº 12.744, de 2012)</w:t>
@@ -45133,7 +44730,6 @@
         </w:rPr>
         <w:t>§ 1</w:t>
       </w:r>
-      <w:proofErr w:type="gramStart"/>
       <w:r>
         <w:rPr>
           <w:rFonts w:ascii="Arial" w:hAnsi="Arial" w:cs="Arial"/>
@@ -45157,20 +44753,12 @@
           <w:rFonts w:ascii="Arial" w:hAnsi="Arial" w:cs="Arial"/>
           <w:color w:val="C00000"/>
         </w:rPr>
-        <w:t>Poderá</w:t>
-      </w:r>
-      <w:proofErr w:type="gramEnd"/>
-      <w:r>
-        <w:rPr>
-          <w:rFonts w:ascii="Arial" w:hAnsi="Arial" w:cs="Arial"/>
-          <w:color w:val="C00000"/>
-        </w:rPr>
-        <w:t xml:space="preserve"> ser convencionada a renúncia ao direito de revisão do valor dos aluguéis durante o prazo de vigência do contrato de locação.      </w:t>
-      </w:r>
-      <w:hyperlink r:id="rId7" w:anchor="art3" w:history="1">
+        <w:t>Poderá ser convencionada a renúncia ao direito de revisão do valor dos aluguéis durante o prazo de vigência do contrato de locação.      </w:t>
+      </w:r>
+      <w:hyperlink r:id="rId2" w:anchor="art3" w:history="1">
         <w:r>
           <w:rPr>
-            <w:rStyle w:val="Hiperlink"/>
+            <w:rStyle w:val="Hyperlink"/>
             <w:rFonts w:ascii="Arial" w:hAnsi="Arial" w:cs="Arial"/>
           </w:rPr>
           <w:t>(Incluído pela Lei nº 12.744, de 2012)</w:t>
@@ -45195,7 +44783,6 @@
         </w:rPr>
         <w:t>§ 2</w:t>
       </w:r>
-      <w:proofErr w:type="gramStart"/>
       <w:r>
         <w:rPr>
           <w:rFonts w:ascii="Arial" w:hAnsi="Arial" w:cs="Arial"/>
@@ -45219,20 +44806,12 @@
           <w:rFonts w:ascii="Arial" w:hAnsi="Arial" w:cs="Arial"/>
           <w:color w:val="C00000"/>
         </w:rPr>
-        <w:t>Em</w:t>
-      </w:r>
-      <w:proofErr w:type="gramEnd"/>
-      <w:r>
-        <w:rPr>
-          <w:rFonts w:ascii="Arial" w:hAnsi="Arial" w:cs="Arial"/>
-          <w:color w:val="C00000"/>
-        </w:rPr>
-        <w:t xml:space="preserve"> caso de denúncia antecipada do vínculo locatício pelo locatário, compromete-se este a cumprir a multa convencionada, que não excederá, porém, a soma dos valores dos aluguéis a receber até o termo final da locação.       </w:t>
-      </w:r>
-      <w:hyperlink r:id="rId8" w:anchor="art3" w:history="1">
+        <w:t>Em caso de denúncia antecipada do vínculo locatício pelo locatário, compromete-se este a cumprir a multa convencionada, que não excederá, porém, a soma dos valores dos aluguéis a receber até o termo final da locação.       </w:t>
+      </w:r>
+      <w:hyperlink r:id="rId3" w:anchor="art3" w:history="1">
         <w:r>
           <w:rPr>
-            <w:rStyle w:val="Hiperlink"/>
+            <w:rStyle w:val="Hyperlink"/>
             <w:rFonts w:ascii="Arial" w:hAnsi="Arial" w:cs="Arial"/>
           </w:rPr>
           <w:t>(Incluído pela Lei nº 12.744, de 2012)</w:t>
@@ -45379,7 +44958,17 @@
           <w:szCs w:val="20"/>
           <w:lang w:val="pt-BR" w:eastAsia="pt-BR"/>
         </w:rPr>
-        <w:t>Parágrafo único.</w:t>
+        <w:t>Cláusula</w:t>
+      </w:r>
+      <w:r>
+        <w:rPr>
+          <w:rFonts w:ascii="Arial" w:hAnsi="Arial" w:cs="Arial"/>
+          <w:b/>
+          <w:color w:val="C00000"/>
+          <w:szCs w:val="20"/>
+          <w:lang w:val="pt-BR" w:eastAsia="pt-BR"/>
+        </w:rPr>
+        <w:t xml:space="preserve"> único.</w:t>
       </w:r>
       <w:r>
         <w:rPr>
@@ -45495,7 +45084,7 @@
 </file>
 
 <file path=word/commentsExtended.xml><?xml version="1.0" encoding="utf-8"?>
-<w15:commentsEx xmlns:wpc="http://schemas.microsoft.com/office/word/2010/wordprocessingCanvas" xmlns:mo="http://schemas.microsoft.com/office/mac/office/2008/main" xmlns:mc="http://schemas.openxmlformats.org/markup-compatibility/2006" xmlns:mv="urn:schemas-microsoft-com:mac:vml" xmlns:o="urn:schemas-microsoft-com:office:office" xmlns:r="http://schemas.openxmlformats.org/officeDocument/2006/relationships" xmlns:m="http://schemas.openxmlformats.org/officeDocument/2006/math" xmlns:v="urn:schemas-microsoft-com:vml" xmlns:wp14="http://schemas.microsoft.com/office/word/2010/wordprocessingDrawing" xmlns:wp="http://schemas.openxmlformats.org/drawingml/2006/wordprocessingDrawing" xmlns:w10="urn:schemas-microsoft-com:office:word" xmlns:w="http://schemas.openxmlformats.org/wordprocessingml/2006/main" xmlns:w14="http://schemas.microsoft.com/office/word/2010/wordml" xmlns:w15="http://schemas.microsoft.com/office/word/2012/wordml" xmlns:wpg="http://schemas.microsoft.com/office/word/2010/wordprocessingGroup" xmlns:wpi="http://schemas.microsoft.com/office/word/2010/wordprocessingInk" xmlns:wne="http://schemas.microsoft.com/office/word/2006/wordml" xmlns:wps="http://schemas.microsoft.com/office/word/2010/wordprocessingShape" mc:Ignorable="w14 w15 wp14">
+<w15:commentsEx xmlns:wpc="http://schemas.microsoft.com/office/word/2010/wordprocessingCanvas" xmlns:cx="http://schemas.microsoft.com/office/drawing/2014/chartex" xmlns:cx1="http://schemas.microsoft.com/office/drawing/2015/9/8/chartex" xmlns:cx2="http://schemas.microsoft.com/office/drawing/2015/10/21/chartex" xmlns:cx3="http://schemas.microsoft.com/office/drawing/2016/5/9/chartex" xmlns:cx4="http://schemas.microsoft.com/office/drawing/2016/5/10/chartex" xmlns:cx5="http://schemas.microsoft.com/office/drawing/2016/5/11/chartex" xmlns:cx6="http://schemas.microsoft.com/office/drawing/2016/5/12/chartex" xmlns:cx7="http://schemas.microsoft.com/office/drawing/2016/5/13/chartex" xmlns:cx8="http://schemas.microsoft.com/office/drawing/2016/5/14/chartex" xmlns:mc="http://schemas.openxmlformats.org/markup-compatibility/2006" xmlns:aink="http://schemas.microsoft.com/office/drawing/2016/ink" xmlns:am3d="http://schemas.microsoft.com/office/drawing/2017/model3d" xmlns:o="urn:schemas-microsoft-com:office:office" xmlns:r="http://schemas.openxmlformats.org/officeDocument/2006/relationships" xmlns:m="http://schemas.openxmlformats.org/officeDocument/2006/math" xmlns:v="urn:schemas-microsoft-com:vml" xmlns:wp14="http://schemas.microsoft.com/office/word/2010/wordprocessingDrawing" xmlns:wp="http://schemas.openxmlformats.org/drawingml/2006/wordprocessingDrawing" xmlns:w10="urn:schemas-microsoft-com:office:word" xmlns:w="http://schemas.openxmlformats.org/wordprocessingml/2006/main" xmlns:w14="http://schemas.microsoft.com/office/word/2010/wordml" xmlns:w15="http://schemas.microsoft.com/office/word/2012/wordml" xmlns:w16cid="http://schemas.microsoft.com/office/word/2016/wordml/cid" xmlns:w16se="http://schemas.microsoft.com/office/word/2015/wordml/symex" xmlns:wpg="http://schemas.microsoft.com/office/word/2010/wordprocessingGroup" xmlns:wpi="http://schemas.microsoft.com/office/word/2010/wordprocessingInk" xmlns:wne="http://schemas.microsoft.com/office/word/2006/wordml" xmlns:wps="http://schemas.microsoft.com/office/word/2010/wordprocessingShape" mc:Ignorable="w14 w15 w16se w16cid wp14">
   <w15:commentEx w15:paraId="17FD709D" w15:done="0"/>
   <w15:commentEx w15:paraId="47CFC0CF" w15:done="0"/>
   <w15:commentEx w15:paraId="3434892E" w15:done="0"/>
@@ -45538,8 +45127,52 @@
 </w15:commentsEx>
 </file>
 
+<file path=word/commentsIds.xml><?xml version="1.0" encoding="utf-8"?>
+<w16cid:commentsIds xmlns:wpc="http://schemas.microsoft.com/office/word/2010/wordprocessingCanvas" xmlns:cx="http://schemas.microsoft.com/office/drawing/2014/chartex" xmlns:cx1="http://schemas.microsoft.com/office/drawing/2015/9/8/chartex" xmlns:cx2="http://schemas.microsoft.com/office/drawing/2015/10/21/chartex" xmlns:cx3="http://schemas.microsoft.com/office/drawing/2016/5/9/chartex" xmlns:cx4="http://schemas.microsoft.com/office/drawing/2016/5/10/chartex" xmlns:cx5="http://schemas.microsoft.com/office/drawing/2016/5/11/chartex" xmlns:cx6="http://schemas.microsoft.com/office/drawing/2016/5/12/chartex" xmlns:cx7="http://schemas.microsoft.com/office/drawing/2016/5/13/chartex" xmlns:cx8="http://schemas.microsoft.com/office/drawing/2016/5/14/chartex" xmlns:mc="http://schemas.openxmlformats.org/markup-compatibility/2006" xmlns:aink="http://schemas.microsoft.com/office/drawing/2016/ink" xmlns:am3d="http://schemas.microsoft.com/office/drawing/2017/model3d" xmlns:o="urn:schemas-microsoft-com:office:office" xmlns:r="http://schemas.openxmlformats.org/officeDocument/2006/relationships" xmlns:m="http://schemas.openxmlformats.org/officeDocument/2006/math" xmlns:v="urn:schemas-microsoft-com:vml" xmlns:wp14="http://schemas.microsoft.com/office/word/2010/wordprocessingDrawing" xmlns:wp="http://schemas.openxmlformats.org/drawingml/2006/wordprocessingDrawing" xmlns:w10="urn:schemas-microsoft-com:office:word" xmlns:w="http://schemas.openxmlformats.org/wordprocessingml/2006/main" xmlns:w14="http://schemas.microsoft.com/office/word/2010/wordml" xmlns:w15="http://schemas.microsoft.com/office/word/2012/wordml" xmlns:w16cid="http://schemas.microsoft.com/office/word/2016/wordml/cid" xmlns:w16se="http://schemas.microsoft.com/office/word/2015/wordml/symex" xmlns:wpg="http://schemas.microsoft.com/office/word/2010/wordprocessingGroup" xmlns:wpi="http://schemas.microsoft.com/office/word/2010/wordprocessingInk" xmlns:wne="http://schemas.microsoft.com/office/word/2006/wordml" xmlns:wps="http://schemas.microsoft.com/office/word/2010/wordprocessingShape" mc:Ignorable="w14 w15 w16se w16cid wp14">
+  <w16cid:commentId w16cid:paraId="17FD709D" w16cid:durableId="1E19CAB7"/>
+  <w16cid:commentId w16cid:paraId="47CFC0CF" w16cid:durableId="1E19CAB8"/>
+  <w16cid:commentId w16cid:paraId="3434892E" w16cid:durableId="1E19CAB9"/>
+  <w16cid:commentId w16cid:paraId="1B5E9833" w16cid:durableId="1E19CABA"/>
+  <w16cid:commentId w16cid:paraId="0E68B7FE" w16cid:durableId="1E19CABB"/>
+  <w16cid:commentId w16cid:paraId="26EBCA97" w16cid:durableId="1E19CABC"/>
+  <w16cid:commentId w16cid:paraId="4EA9C3A1" w16cid:durableId="1E19CABD"/>
+  <w16cid:commentId w16cid:paraId="78A00A38" w16cid:durableId="1E19CABE"/>
+  <w16cid:commentId w16cid:paraId="716F76FF" w16cid:durableId="1E19CABF"/>
+  <w16cid:commentId w16cid:paraId="1012A921" w16cid:durableId="1E19CAC0"/>
+  <w16cid:commentId w16cid:paraId="42A95E05" w16cid:durableId="1E19CAC1"/>
+  <w16cid:commentId w16cid:paraId="5201BA08" w16cid:durableId="1E19CAC2"/>
+  <w16cid:commentId w16cid:paraId="4C487113" w16cid:durableId="1E19CAC3"/>
+  <w16cid:commentId w16cid:paraId="322A806B" w16cid:durableId="1E19CAC4"/>
+  <w16cid:commentId w16cid:paraId="2915D2EB" w16cid:durableId="1E19CAC5"/>
+  <w16cid:commentId w16cid:paraId="7746AAB0" w16cid:durableId="1E19CAC6"/>
+  <w16cid:commentId w16cid:paraId="71E4A384" w16cid:durableId="1E19CAC7"/>
+  <w16cid:commentId w16cid:paraId="15C05B91" w16cid:durableId="1E19CAC8"/>
+  <w16cid:commentId w16cid:paraId="55772CC0" w16cid:durableId="1E19CAC9"/>
+  <w16cid:commentId w16cid:paraId="6A717214" w16cid:durableId="1E19CACA"/>
+  <w16cid:commentId w16cid:paraId="2CB9A6F4" w16cid:durableId="1E19CACB"/>
+  <w16cid:commentId w16cid:paraId="6B82422C" w16cid:durableId="1E19CACC"/>
+  <w16cid:commentId w16cid:paraId="3C579417" w16cid:durableId="1E19CACD"/>
+  <w16cid:commentId w16cid:paraId="53B59A6C" w16cid:durableId="1E19CACE"/>
+  <w16cid:commentId w16cid:paraId="45BB4A60" w16cid:durableId="1E19CACF"/>
+  <w16cid:commentId w16cid:paraId="6C48B832" w16cid:durableId="1E19CAD0"/>
+  <w16cid:commentId w16cid:paraId="6FD7A5F2" w16cid:durableId="1E19CAD1"/>
+  <w16cid:commentId w16cid:paraId="0521FEC0" w16cid:durableId="1E19CAD2"/>
+  <w16cid:commentId w16cid:paraId="1888B6C0" w16cid:durableId="1E19CAD3"/>
+  <w16cid:commentId w16cid:paraId="0CDFD96B" w16cid:durableId="1E19CAD4"/>
+  <w16cid:commentId w16cid:paraId="12995054" w16cid:durableId="1E19CAD5"/>
+  <w16cid:commentId w16cid:paraId="030FFA88" w16cid:durableId="1E19CAD6"/>
+  <w16cid:commentId w16cid:paraId="762239B3" w16cid:durableId="1E19CAD7"/>
+  <w16cid:commentId w16cid:paraId="23C87C7E" w16cid:durableId="1E19CAD8"/>
+  <w16cid:commentId w16cid:paraId="3C708AFE" w16cid:durableId="1E19CAD9"/>
+  <w16cid:commentId w16cid:paraId="4ACBB39A" w16cid:durableId="1E19CADA"/>
+  <w16cid:commentId w16cid:paraId="3FD05398" w16cid:durableId="1E19CADB"/>
+  <w16cid:commentId w16cid:paraId="4BAEBA67" w16cid:durableId="1E19CADC"/>
+  <w16cid:commentId w16cid:paraId="124E90EC" w16cid:durableId="1E19CADD"/>
+</w16cid:commentsIds>
+</file>
+
 <file path=word/endnotes.xml><?xml version="1.0" encoding="utf-8"?>
-<w:endnotes xmlns:wpc="http://schemas.microsoft.com/office/word/2010/wordprocessingCanvas" xmlns:mo="http://schemas.microsoft.com/office/mac/office/2008/main" xmlns:mc="http://schemas.openxmlformats.org/markup-compatibility/2006" xmlns:mv="urn:schemas-microsoft-com:mac:vml" xmlns:o="urn:schemas-microsoft-com:office:office" xmlns:r="http://schemas.openxmlformats.org/officeDocument/2006/relationships" xmlns:m="http://schemas.openxmlformats.org/officeDocument/2006/math" xmlns:v="urn:schemas-microsoft-com:vml" xmlns:wp14="http://schemas.microsoft.com/office/word/2010/wordprocessingDrawing" xmlns:wp="http://schemas.openxmlformats.org/drawingml/2006/wordprocessingDrawing" xmlns:w10="urn:schemas-microsoft-com:office:word" xmlns:w="http://schemas.openxmlformats.org/wordprocessingml/2006/main" xmlns:w14="http://schemas.microsoft.com/office/word/2010/wordml" xmlns:w15="http://schemas.microsoft.com/office/word/2012/wordml" xmlns:wpg="http://schemas.microsoft.com/office/word/2010/wordprocessingGroup" xmlns:wpi="http://schemas.microsoft.com/office/word/2010/wordprocessingInk" xmlns:wne="http://schemas.microsoft.com/office/word/2006/wordml" xmlns:wps="http://schemas.microsoft.com/office/word/2010/wordprocessingShape" mc:Ignorable="w14 w15 wp14">
+<w:endnotes xmlns:wpc="http://schemas.microsoft.com/office/word/2010/wordprocessingCanvas" xmlns:cx="http://schemas.microsoft.com/office/drawing/2014/chartex" xmlns:cx1="http://schemas.microsoft.com/office/drawing/2015/9/8/chartex" xmlns:cx2="http://schemas.microsoft.com/office/drawing/2015/10/21/chartex" xmlns:cx3="http://schemas.microsoft.com/office/drawing/2016/5/9/chartex" xmlns:cx4="http://schemas.microsoft.com/office/drawing/2016/5/10/chartex" xmlns:cx5="http://schemas.microsoft.com/office/drawing/2016/5/11/chartex" xmlns:cx6="http://schemas.microsoft.com/office/drawing/2016/5/12/chartex" xmlns:cx7="http://schemas.microsoft.com/office/drawing/2016/5/13/chartex" xmlns:cx8="http://schemas.microsoft.com/office/drawing/2016/5/14/chartex" xmlns:mc="http://schemas.openxmlformats.org/markup-compatibility/2006" xmlns:aink="http://schemas.microsoft.com/office/drawing/2016/ink" xmlns:am3d="http://schemas.microsoft.com/office/drawing/2017/model3d" xmlns:o="urn:schemas-microsoft-com:office:office" xmlns:r="http://schemas.openxmlformats.org/officeDocument/2006/relationships" xmlns:m="http://schemas.openxmlformats.org/officeDocument/2006/math" xmlns:v="urn:schemas-microsoft-com:vml" xmlns:wp14="http://schemas.microsoft.com/office/word/2010/wordprocessingDrawing" xmlns:wp="http://schemas.openxmlformats.org/drawingml/2006/wordprocessingDrawing" xmlns:w10="urn:schemas-microsoft-com:office:word" xmlns:w="http://schemas.openxmlformats.org/wordprocessingml/2006/main" xmlns:w14="http://schemas.microsoft.com/office/word/2010/wordml" xmlns:w15="http://schemas.microsoft.com/office/word/2012/wordml" xmlns:w16cid="http://schemas.microsoft.com/office/word/2016/wordml/cid" xmlns:w16se="http://schemas.microsoft.com/office/word/2015/wordml/symex" xmlns:wpg="http://schemas.microsoft.com/office/word/2010/wordprocessingGroup" xmlns:wpi="http://schemas.microsoft.com/office/word/2010/wordprocessingInk" xmlns:wne="http://schemas.microsoft.com/office/word/2006/wordml" xmlns:wps="http://schemas.microsoft.com/office/word/2010/wordprocessingShape" mc:Ignorable="w14 w15 w16se w16cid wp14">
   <w:endnote w:type="separator" w:id="-1">
     <w:p>
       <w:r>
@@ -45558,7 +45191,7 @@
 </file>
 
 <file path=word/footer1.xml><?xml version="1.0" encoding="utf-8"?>
-<w:ftr xmlns:wpc="http://schemas.microsoft.com/office/word/2010/wordprocessingCanvas" xmlns:mo="http://schemas.microsoft.com/office/mac/office/2008/main" xmlns:mc="http://schemas.openxmlformats.org/markup-compatibility/2006" xmlns:mv="urn:schemas-microsoft-com:mac:vml" xmlns:o="urn:schemas-microsoft-com:office:office" xmlns:r="http://schemas.openxmlformats.org/officeDocument/2006/relationships" xmlns:m="http://schemas.openxmlformats.org/officeDocument/2006/math" xmlns:v="urn:schemas-microsoft-com:vml" xmlns:wp14="http://schemas.microsoft.com/office/word/2010/wordprocessingDrawing" xmlns:wp="http://schemas.openxmlformats.org/drawingml/2006/wordprocessingDrawing" xmlns:w10="urn:schemas-microsoft-com:office:word" xmlns:w="http://schemas.openxmlformats.org/wordprocessingml/2006/main" xmlns:w14="http://schemas.microsoft.com/office/word/2010/wordml" xmlns:w15="http://schemas.microsoft.com/office/word/2012/wordml" xmlns:wpg="http://schemas.microsoft.com/office/word/2010/wordprocessingGroup" xmlns:wpi="http://schemas.microsoft.com/office/word/2010/wordprocessingInk" xmlns:wne="http://schemas.microsoft.com/office/word/2006/wordml" xmlns:wps="http://schemas.microsoft.com/office/word/2010/wordprocessingShape" mc:Ignorable="w14 w15 wp14 mv">
+<w:ftr xmlns:wpc="http://schemas.microsoft.com/office/word/2010/wordprocessingCanvas" xmlns:cx="http://schemas.microsoft.com/office/drawing/2014/chartex" xmlns:cx1="http://schemas.microsoft.com/office/drawing/2015/9/8/chartex" xmlns:cx2="http://schemas.microsoft.com/office/drawing/2015/10/21/chartex" xmlns:cx3="http://schemas.microsoft.com/office/drawing/2016/5/9/chartex" xmlns:cx4="http://schemas.microsoft.com/office/drawing/2016/5/10/chartex" xmlns:cx5="http://schemas.microsoft.com/office/drawing/2016/5/11/chartex" xmlns:cx6="http://schemas.microsoft.com/office/drawing/2016/5/12/chartex" xmlns:cx7="http://schemas.microsoft.com/office/drawing/2016/5/13/chartex" xmlns:cx8="http://schemas.microsoft.com/office/drawing/2016/5/14/chartex" xmlns:mc="http://schemas.openxmlformats.org/markup-compatibility/2006" xmlns:aink="http://schemas.microsoft.com/office/drawing/2016/ink" xmlns:am3d="http://schemas.microsoft.com/office/drawing/2017/model3d" xmlns:o="urn:schemas-microsoft-com:office:office" xmlns:r="http://schemas.openxmlformats.org/officeDocument/2006/relationships" xmlns:m="http://schemas.openxmlformats.org/officeDocument/2006/math" xmlns:v="urn:schemas-microsoft-com:vml" xmlns:wp14="http://schemas.microsoft.com/office/word/2010/wordprocessingDrawing" xmlns:wp="http://schemas.openxmlformats.org/drawingml/2006/wordprocessingDrawing" xmlns:w10="urn:schemas-microsoft-com:office:word" xmlns:w="http://schemas.openxmlformats.org/wordprocessingml/2006/main" xmlns:w14="http://schemas.microsoft.com/office/word/2010/wordml" xmlns:w15="http://schemas.microsoft.com/office/word/2012/wordml" xmlns:w16cid="http://schemas.microsoft.com/office/word/2016/wordml/cid" xmlns:w16se="http://schemas.microsoft.com/office/word/2015/wordml/symex" xmlns:wpg="http://schemas.microsoft.com/office/word/2010/wordprocessingGroup" xmlns:wpi="http://schemas.microsoft.com/office/word/2010/wordprocessingInk" xmlns:wne="http://schemas.microsoft.com/office/word/2006/wordml" xmlns:wps="http://schemas.microsoft.com/office/word/2010/wordprocessingShape" mc:Ignorable="w14 w15 w16se w16cid wp14">
   <w:p>
     <w:pPr>
       <w:pStyle w:val="Rodap"/>
@@ -45572,7 +45205,7 @@
       </w:tabs>
       <w:spacing w:before="120" w:line="240" w:lineRule="auto"/>
       <w:rPr>
-        <w:rStyle w:val="NmerodaPgina"/>
+        <w:rStyle w:val="Nmerodepgina"/>
         <w:rFonts w:ascii="Times New Roman" w:hAnsi="Times New Roman" w:cs="Times New Roman"/>
         <w:lang w:val="pt-BR"/>
       </w:rPr>
@@ -45842,14 +45475,14 @@
     </w:r>
     <w:r>
       <w:rPr>
-        <w:rStyle w:val="NmerodaPgina"/>
+        <w:rStyle w:val="Nmerodepgina"/>
         <w:rFonts w:ascii="Times New Roman" w:hAnsi="Times New Roman" w:cs="Times New Roman"/>
       </w:rPr>
       <w:fldChar w:fldCharType="begin"/>
     </w:r>
     <w:r>
       <w:rPr>
-        <w:rStyle w:val="NmerodaPgina"/>
+        <w:rStyle w:val="Nmerodepgina"/>
         <w:rFonts w:ascii="Times New Roman" w:hAnsi="Times New Roman" w:cs="Times New Roman"/>
         <w:lang w:val="pt-BR"/>
       </w:rPr>
@@ -45857,14 +45490,14 @@
     </w:r>
     <w:r>
       <w:rPr>
-        <w:rStyle w:val="NmerodaPgina"/>
+        <w:rStyle w:val="Nmerodepgina"/>
         <w:rFonts w:ascii="Times New Roman" w:hAnsi="Times New Roman" w:cs="Times New Roman"/>
       </w:rPr>
       <w:fldChar w:fldCharType="separate"/>
     </w:r>
     <w:r>
       <w:rPr>
-        <w:rStyle w:val="NmerodaPgina"/>
+        <w:rStyle w:val="Nmerodepgina"/>
         <w:rFonts w:ascii="Times New Roman" w:hAnsi="Times New Roman" w:cs="Times New Roman"/>
         <w:noProof/>
         <w:lang w:val="pt-BR"/>
@@ -45873,14 +45506,14 @@
     </w:r>
     <w:r>
       <w:rPr>
-        <w:rStyle w:val="NmerodaPgina"/>
+        <w:rStyle w:val="Nmerodepgina"/>
         <w:rFonts w:ascii="Times New Roman" w:hAnsi="Times New Roman" w:cs="Times New Roman"/>
       </w:rPr>
       <w:fldChar w:fldCharType="end"/>
     </w:r>
     <w:r>
       <w:rPr>
-        <w:rStyle w:val="NmerodaPgina"/>
+        <w:rStyle w:val="Nmerodepgina"/>
         <w:rFonts w:ascii="Times New Roman" w:hAnsi="Times New Roman" w:cs="Times New Roman"/>
         <w:lang w:val="pt-BR"/>
       </w:rPr>
@@ -45888,14 +45521,14 @@
     </w:r>
     <w:r>
       <w:rPr>
-        <w:rStyle w:val="NmerodaPgina"/>
+        <w:rStyle w:val="Nmerodepgina"/>
         <w:rFonts w:ascii="Times New Roman" w:hAnsi="Times New Roman" w:cs="Times New Roman"/>
       </w:rPr>
       <w:fldChar w:fldCharType="begin"/>
     </w:r>
     <w:r>
       <w:rPr>
-        <w:rStyle w:val="NmerodaPgina"/>
+        <w:rStyle w:val="Nmerodepgina"/>
         <w:rFonts w:ascii="Times New Roman" w:hAnsi="Times New Roman" w:cs="Times New Roman"/>
         <w:lang w:val="pt-BR"/>
       </w:rPr>
@@ -45903,14 +45536,14 @@
     </w:r>
     <w:r>
       <w:rPr>
-        <w:rStyle w:val="NmerodaPgina"/>
+        <w:rStyle w:val="Nmerodepgina"/>
         <w:rFonts w:ascii="Times New Roman" w:hAnsi="Times New Roman" w:cs="Times New Roman"/>
       </w:rPr>
       <w:fldChar w:fldCharType="separate"/>
     </w:r>
     <w:r>
       <w:rPr>
-        <w:rStyle w:val="NmerodaPgina"/>
+        <w:rStyle w:val="Nmerodepgina"/>
         <w:rFonts w:ascii="Times New Roman" w:hAnsi="Times New Roman" w:cs="Times New Roman"/>
         <w:noProof/>
         <w:lang w:val="pt-BR"/>
@@ -45919,7 +45552,7 @@
     </w:r>
     <w:r>
       <w:rPr>
-        <w:rStyle w:val="NmerodaPgina"/>
+        <w:rStyle w:val="Nmerodepgina"/>
         <w:rFonts w:ascii="Times New Roman" w:hAnsi="Times New Roman" w:cs="Times New Roman"/>
       </w:rPr>
       <w:fldChar w:fldCharType="end"/>
@@ -46698,7 +46331,7 @@
 </file>
 
 <file path=word/footnotes.xml><?xml version="1.0" encoding="utf-8"?>
-<w:footnotes xmlns:wpc="http://schemas.microsoft.com/office/word/2010/wordprocessingCanvas" xmlns:mo="http://schemas.microsoft.com/office/mac/office/2008/main" xmlns:mc="http://schemas.openxmlformats.org/markup-compatibility/2006" xmlns:mv="urn:schemas-microsoft-com:mac:vml" xmlns:o="urn:schemas-microsoft-com:office:office" xmlns:r="http://schemas.openxmlformats.org/officeDocument/2006/relationships" xmlns:m="http://schemas.openxmlformats.org/officeDocument/2006/math" xmlns:v="urn:schemas-microsoft-com:vml" xmlns:wp14="http://schemas.microsoft.com/office/word/2010/wordprocessingDrawing" xmlns:wp="http://schemas.openxmlformats.org/drawingml/2006/wordprocessingDrawing" xmlns:w10="urn:schemas-microsoft-com:office:word" xmlns:w="http://schemas.openxmlformats.org/wordprocessingml/2006/main" xmlns:w14="http://schemas.microsoft.com/office/word/2010/wordml" xmlns:w15="http://schemas.microsoft.com/office/word/2012/wordml" xmlns:wpg="http://schemas.microsoft.com/office/word/2010/wordprocessingGroup" xmlns:wpi="http://schemas.microsoft.com/office/word/2010/wordprocessingInk" xmlns:wne="http://schemas.microsoft.com/office/word/2006/wordml" xmlns:wps="http://schemas.microsoft.com/office/word/2010/wordprocessingShape" mc:Ignorable="w14 w15 wp14">
+<w:footnotes xmlns:wpc="http://schemas.microsoft.com/office/word/2010/wordprocessingCanvas" xmlns:cx="http://schemas.microsoft.com/office/drawing/2014/chartex" xmlns:cx1="http://schemas.microsoft.com/office/drawing/2015/9/8/chartex" xmlns:cx2="http://schemas.microsoft.com/office/drawing/2015/10/21/chartex" xmlns:cx3="http://schemas.microsoft.com/office/drawing/2016/5/9/chartex" xmlns:cx4="http://schemas.microsoft.com/office/drawing/2016/5/10/chartex" xmlns:cx5="http://schemas.microsoft.com/office/drawing/2016/5/11/chartex" xmlns:cx6="http://schemas.microsoft.com/office/drawing/2016/5/12/chartex" xmlns:cx7="http://schemas.microsoft.com/office/drawing/2016/5/13/chartex" xmlns:cx8="http://schemas.microsoft.com/office/drawing/2016/5/14/chartex" xmlns:mc="http://schemas.openxmlformats.org/markup-compatibility/2006" xmlns:aink="http://schemas.microsoft.com/office/drawing/2016/ink" xmlns:am3d="http://schemas.microsoft.com/office/drawing/2017/model3d" xmlns:o="urn:schemas-microsoft-com:office:office" xmlns:r="http://schemas.openxmlformats.org/officeDocument/2006/relationships" xmlns:m="http://schemas.openxmlformats.org/officeDocument/2006/math" xmlns:v="urn:schemas-microsoft-com:vml" xmlns:wp14="http://schemas.microsoft.com/office/word/2010/wordprocessingDrawing" xmlns:wp="http://schemas.openxmlformats.org/drawingml/2006/wordprocessingDrawing" xmlns:w10="urn:schemas-microsoft-com:office:word" xmlns:w="http://schemas.openxmlformats.org/wordprocessingml/2006/main" xmlns:w14="http://schemas.microsoft.com/office/word/2010/wordml" xmlns:w15="http://schemas.microsoft.com/office/word/2012/wordml" xmlns:w16cid="http://schemas.microsoft.com/office/word/2016/wordml/cid" xmlns:w16se="http://schemas.microsoft.com/office/word/2015/wordml/symex" xmlns:wpg="http://schemas.microsoft.com/office/word/2010/wordprocessingGroup" xmlns:wpi="http://schemas.microsoft.com/office/word/2010/wordprocessingInk" xmlns:wne="http://schemas.microsoft.com/office/word/2006/wordml" xmlns:wps="http://schemas.microsoft.com/office/word/2010/wordprocessingShape" mc:Ignorable="w14 w15 w16se w16cid wp14">
   <w:footnote w:type="separator" w:id="-1">
     <w:p>
       <w:r>
@@ -46717,7 +46350,7 @@
 </file>
 
 <file path=word/header1.xml><?xml version="1.0" encoding="utf-8"?>
-<w:hdr xmlns:wpc="http://schemas.microsoft.com/office/word/2010/wordprocessingCanvas" xmlns:mo="http://schemas.microsoft.com/office/mac/office/2008/main" xmlns:mc="http://schemas.openxmlformats.org/markup-compatibility/2006" xmlns:mv="urn:schemas-microsoft-com:mac:vml" xmlns:o="urn:schemas-microsoft-com:office:office" xmlns:r="http://schemas.openxmlformats.org/officeDocument/2006/relationships" xmlns:m="http://schemas.openxmlformats.org/officeDocument/2006/math" xmlns:v="urn:schemas-microsoft-com:vml" xmlns:wp14="http://schemas.microsoft.com/office/word/2010/wordprocessingDrawing" xmlns:wp="http://schemas.openxmlformats.org/drawingml/2006/wordprocessingDrawing" xmlns:w10="urn:schemas-microsoft-com:office:word" xmlns:w="http://schemas.openxmlformats.org/wordprocessingml/2006/main" xmlns:w14="http://schemas.microsoft.com/office/word/2010/wordml" xmlns:w15="http://schemas.microsoft.com/office/word/2012/wordml" xmlns:wpg="http://schemas.microsoft.com/office/word/2010/wordprocessingGroup" xmlns:wpi="http://schemas.microsoft.com/office/word/2010/wordprocessingInk" xmlns:wne="http://schemas.microsoft.com/office/word/2006/wordml" xmlns:wps="http://schemas.microsoft.com/office/word/2010/wordprocessingShape" mc:Ignorable="w14 w15 wp14 mv">
+<w:hdr xmlns:wpc="http://schemas.microsoft.com/office/word/2010/wordprocessingCanvas" xmlns:cx="http://schemas.microsoft.com/office/drawing/2014/chartex" xmlns:cx1="http://schemas.microsoft.com/office/drawing/2015/9/8/chartex" xmlns:cx2="http://schemas.microsoft.com/office/drawing/2015/10/21/chartex" xmlns:cx3="http://schemas.microsoft.com/office/drawing/2016/5/9/chartex" xmlns:cx4="http://schemas.microsoft.com/office/drawing/2016/5/10/chartex" xmlns:cx5="http://schemas.microsoft.com/office/drawing/2016/5/11/chartex" xmlns:cx6="http://schemas.microsoft.com/office/drawing/2016/5/12/chartex" xmlns:cx7="http://schemas.microsoft.com/office/drawing/2016/5/13/chartex" xmlns:cx8="http://schemas.microsoft.com/office/drawing/2016/5/14/chartex" xmlns:mc="http://schemas.openxmlformats.org/markup-compatibility/2006" xmlns:aink="http://schemas.microsoft.com/office/drawing/2016/ink" xmlns:am3d="http://schemas.microsoft.com/office/drawing/2017/model3d" xmlns:o="urn:schemas-microsoft-com:office:office" xmlns:r="http://schemas.openxmlformats.org/officeDocument/2006/relationships" xmlns:m="http://schemas.openxmlformats.org/officeDocument/2006/math" xmlns:v="urn:schemas-microsoft-com:vml" xmlns:wp14="http://schemas.microsoft.com/office/word/2010/wordprocessingDrawing" xmlns:wp="http://schemas.openxmlformats.org/drawingml/2006/wordprocessingDrawing" xmlns:w10="urn:schemas-microsoft-com:office:word" xmlns:w="http://schemas.openxmlformats.org/wordprocessingml/2006/main" xmlns:w14="http://schemas.microsoft.com/office/word/2010/wordml" xmlns:w15="http://schemas.microsoft.com/office/word/2012/wordml" xmlns:w16cid="http://schemas.microsoft.com/office/word/2016/wordml/cid" xmlns:w16se="http://schemas.microsoft.com/office/word/2015/wordml/symex" xmlns:wpg="http://schemas.microsoft.com/office/word/2010/wordprocessingGroup" xmlns:wpi="http://schemas.microsoft.com/office/word/2010/wordprocessingInk" xmlns:wne="http://schemas.microsoft.com/office/word/2006/wordml" xmlns:wps="http://schemas.microsoft.com/office/word/2010/wordprocessingShape" mc:Ignorable="w14 w15 w16se w16cid wp14">
   <w:p>
     <w:pPr>
       <w:pStyle w:val="Cabealho"/>
@@ -46726,8 +46359,8 @@
       <w:rPr>
         <w:noProof/>
       </w:rPr>
-      <w:pict w14:anchorId="1405B421">
-        <v:shapetype id="_x0000_t136" coordsize="21600,21600" o:spt="136" adj="10800" path="m@7,0l@8,0m@5,21600l@6,21600e">
+      <w:pict w14:anchorId="081A185A">
+        <v:shapetype id="_x0000_t136" coordsize="21600,21600" o:spt="136" adj="10800" path="m@7,l@8,m@5,21600l@6,21600e">
           <v:formulas>
             <v:f eqn="sum #0 0 10800"/>
             <v:f eqn="prod #0 2 1"/>
@@ -46751,7 +46384,7 @@
           </v:handles>
           <o:lock v:ext="edit" text="t" shapetype="t"/>
         </v:shapetype>
-        <v:shape id="_x0000_s2054" type="#_x0000_t136" style="position:absolute;left:0;text-align:left;margin-left:0;margin-top:0;width:579.15pt;height:115.8pt;rotation:315;z-index:-251634688;mso-position-horizontal:center;mso-position-horizontal-relative:margin;mso-position-vertical:center;mso-position-vertical-relative:margin" o:allowincell="f" fillcolor="silver" stroked="f">
+        <v:shape id="_x0000_s2054" type="#_x0000_t136" alt="" style="position:absolute;left:0;text-align:left;margin-left:0;margin-top:0;width:579.15pt;height:115.8pt;rotation:315;z-index:-251634688;mso-wrap-edited:f;mso-width-percent:0;mso-height-percent:0;mso-position-horizontal:center;mso-position-horizontal-relative:margin;mso-position-vertical:center;mso-position-vertical-relative:margin;mso-width-percent:0;mso-height-percent:0" o:allowincell="f" fillcolor="silver" stroked="f">
           <v:textpath style="font-family:&quot;Cambria&quot;;font-size:1pt;font-weight:bold" string="MODELO"/>
           <w10:wrap anchorx="margin" anchory="margin"/>
         </v:shape>
@@ -46851,11 +46484,11 @@
         </mc:Choice>
         <mc:Fallback>
           <w:pict>
-            <v:shapetype w14:anchorId="74EAA92B" id="_x0000_t202" coordsize="21600,21600" o:spt="202" path="m0,0l0,21600,21600,21600,21600,0xe">
+            <v:shapetype w14:anchorId="74EAA92B" id="_x0000_t202" coordsize="21600,21600" o:spt="202" path="m,l,21600r21600,l21600,xe">
               <v:stroke joinstyle="miter"/>
               <v:path gradientshapeok="t" o:connecttype="rect"/>
             </v:shapetype>
-            <v:shape id="Caixa de Texto 6" o:spid="_x0000_s1026" type="#_x0000_t202" style="position:absolute;left:0;text-align:left;margin-left:0;margin-top:0;width:572.55pt;height:8.35pt;rotation:-45;z-index:-251642880;visibility:visible;mso-wrap-style:square;mso-width-percent:0;mso-height-percent:0;mso-wrap-distance-left:9pt;mso-wrap-distance-top:0;mso-wrap-distance-right:9pt;mso-wrap-distance-bottom:0;mso-position-horizontal:center;mso-position-horizontal-relative:margin;mso-position-vertical:center;mso-position-vertical-relative:margin;mso-width-percent:0;mso-height-percent:0;mso-width-relative:page;mso-height-relative:page;v-text-anchor:top" o:gfxdata="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" o:allowincell="f" filled="f" stroked="f">
+            <v:shape id="Caixa de Texto 6" o:spid="_x0000_s1026" type="#_x0000_t202" style="position:absolute;left:0;text-align:left;margin-left:0;margin-top:0;width:572.55pt;height:8.35pt;rotation:-45;z-index:-251642880;visibility:visible;mso-wrap-style:square;mso-width-percent:0;mso-height-percent:0;mso-wrap-distance-left:9pt;mso-wrap-distance-top:0;mso-wrap-distance-right:9pt;mso-wrap-distance-bottom:0;mso-position-horizontal:center;mso-position-horizontal-relative:margin;mso-position-vertical:center;mso-position-vertical-relative:margin;mso-width-percent:0;mso-height-percent:0;mso-width-relative:page;mso-height-relative:page;v-text-anchor:top" o:gfxdata="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" o:allowincell="f" filled="f" stroked="f">
               <v:stroke joinstyle="round"/>
               <o:lock v:ext="edit" shapetype="t"/>
               <v:textbox style="mso-fit-shape-to-text:t">
@@ -46980,7 +46613,7 @@
         </mc:Choice>
         <mc:Fallback>
           <w:pict>
-            <v:shape w14:anchorId="34A5E3EB" id="Caixa de Texto 4" o:spid="_x0000_s1027" type="#_x0000_t202" style="position:absolute;left:0;text-align:left;margin-left:0;margin-top:0;width:572.2pt;height:8.35pt;rotation:-45;z-index:-251649024;visibility:visible;mso-wrap-style:square;mso-width-percent:0;mso-height-percent:0;mso-wrap-distance-left:9pt;mso-wrap-distance-top:0;mso-wrap-distance-right:9pt;mso-wrap-distance-bottom:0;mso-position-horizontal:center;mso-position-horizontal-relative:margin;mso-position-vertical:center;mso-position-vertical-relative:margin;mso-width-percent:0;mso-height-percent:0;mso-width-relative:page;mso-height-relative:page;v-text-anchor:top" o:gfxdata="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" o:allowincell="f" filled="f" stroked="f">
+            <v:shape w14:anchorId="34A5E3EB" id="Caixa de Texto 4" o:spid="_x0000_s1027" type="#_x0000_t202" style="position:absolute;left:0;text-align:left;margin-left:0;margin-top:0;width:572.2pt;height:8.35pt;rotation:-45;z-index:-251649024;visibility:visible;mso-wrap-style:square;mso-width-percent:0;mso-height-percent:0;mso-wrap-distance-left:9pt;mso-wrap-distance-top:0;mso-wrap-distance-right:9pt;mso-wrap-distance-bottom:0;mso-position-horizontal:center;mso-position-horizontal-relative:margin;mso-position-vertical:center;mso-position-vertical-relative:margin;mso-width-percent:0;mso-height-percent:0;mso-width-relative:page;mso-height-relative:page;v-text-anchor:top" o:gfxdata="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" o:allowincell="f" filled="f" stroked="f">
               <v:stroke joinstyle="round"/>
               <o:lock v:ext="edit" shapetype="t"/>
               <v:textbox style="mso-fit-shape-to-text:t">
@@ -47015,8 +46648,8 @@
       <w:rPr>
         <w:noProof/>
       </w:rPr>
-      <w:pict w14:anchorId="6D9C6A82">
-        <v:shape id="PowerPlusWaterMarkObject2" o:spid="_x0000_s2050" type="#_x0000_t136" style="position:absolute;left:0;text-align:left;margin-left:0;margin-top:0;width:572.2pt;height:114.4pt;rotation:315;z-index:-251655168;mso-position-horizontal:center;mso-position-horizontal-relative:margin;mso-position-vertical:center;mso-position-vertical-relative:margin" o:allowincell="f" fillcolor="silver" stroked="f">
+      <w:pict w14:anchorId="52D51F57">
+        <v:shape id="PowerPlusWaterMarkObject2" o:spid="_x0000_s2053" type="#_x0000_t136" alt="" style="position:absolute;left:0;text-align:left;margin-left:0;margin-top:0;width:572.2pt;height:114.4pt;rotation:315;z-index:-251655168;mso-wrap-edited:f;mso-width-percent:0;mso-height-percent:0;mso-position-horizontal:center;mso-position-horizontal-relative:margin;mso-position-vertical:center;mso-position-vertical-relative:margin;mso-width-percent:0;mso-height-percent:0" o:allowincell="f" fillcolor="silver" stroked="f">
           <v:fill opacity="64880f"/>
           <v:textpath style="font-family:&quot;Cambria&quot;;font-size:1pt;font-weight:bold" string="MODELO"/>
           <w10:wrap anchorx="margin" anchory="margin"/>
@@ -47027,8 +46660,8 @@
       <w:rPr>
         <w:noProof/>
       </w:rPr>
-      <w:pict w14:anchorId="5A6F018F">
-        <v:shape id="PowerPlusWaterMarkObject1" o:spid="_x0000_s2049" type="#_x0000_t136" style="position:absolute;left:0;text-align:left;margin-left:0;margin-top:0;width:572.2pt;height:114.4pt;rotation:315;z-index:-251657216;mso-position-horizontal:center;mso-position-horizontal-relative:margin;mso-position-vertical:center;mso-position-vertical-relative:margin" o:allowincell="f" fillcolor="silver" stroked="f">
+      <w:pict w14:anchorId="3836DBBC">
+        <v:shape id="PowerPlusWaterMarkObject1" o:spid="_x0000_s2052" type="#_x0000_t136" alt="" style="position:absolute;left:0;text-align:left;margin-left:0;margin-top:0;width:572.2pt;height:114.4pt;rotation:315;z-index:-251657216;mso-wrap-edited:f;mso-width-percent:0;mso-height-percent:0;mso-position-horizontal:center;mso-position-horizontal-relative:margin;mso-position-vertical:center;mso-position-vertical-relative:margin;mso-width-percent:0;mso-height-percent:0" o:allowincell="f" fillcolor="silver" stroked="f">
           <v:fill opacity="64880f"/>
           <v:textpath style="font-family:&quot;Cambria&quot;;font-size:1pt;font-weight:bold" string="MODELO"/>
           <w10:wrap anchorx="margin" anchory="margin"/>
@@ -47040,7 +46673,7 @@
 </file>
 
 <file path=word/header2.xml><?xml version="1.0" encoding="utf-8"?>
-<w:hdr xmlns:wpc="http://schemas.microsoft.com/office/word/2010/wordprocessingCanvas" xmlns:mo="http://schemas.microsoft.com/office/mac/office/2008/main" xmlns:mc="http://schemas.openxmlformats.org/markup-compatibility/2006" xmlns:mv="urn:schemas-microsoft-com:mac:vml" xmlns:o="urn:schemas-microsoft-com:office:office" xmlns:r="http://schemas.openxmlformats.org/officeDocument/2006/relationships" xmlns:m="http://schemas.openxmlformats.org/officeDocument/2006/math" xmlns:v="urn:schemas-microsoft-com:vml" xmlns:wp14="http://schemas.microsoft.com/office/word/2010/wordprocessingDrawing" xmlns:wp="http://schemas.openxmlformats.org/drawingml/2006/wordprocessingDrawing" xmlns:w10="urn:schemas-microsoft-com:office:word" xmlns:w="http://schemas.openxmlformats.org/wordprocessingml/2006/main" xmlns:w14="http://schemas.microsoft.com/office/word/2010/wordml" xmlns:w15="http://schemas.microsoft.com/office/word/2012/wordml" xmlns:wpg="http://schemas.microsoft.com/office/word/2010/wordprocessingGroup" xmlns:wpi="http://schemas.microsoft.com/office/word/2010/wordprocessingInk" xmlns:wne="http://schemas.microsoft.com/office/word/2006/wordml" xmlns:wps="http://schemas.microsoft.com/office/word/2010/wordprocessingShape" mc:Ignorable="w14 w15 wp14 mv">
+<w:hdr xmlns:wpc="http://schemas.microsoft.com/office/word/2010/wordprocessingCanvas" xmlns:cx="http://schemas.microsoft.com/office/drawing/2014/chartex" xmlns:cx1="http://schemas.microsoft.com/office/drawing/2015/9/8/chartex" xmlns:cx2="http://schemas.microsoft.com/office/drawing/2015/10/21/chartex" xmlns:cx3="http://schemas.microsoft.com/office/drawing/2016/5/9/chartex" xmlns:cx4="http://schemas.microsoft.com/office/drawing/2016/5/10/chartex" xmlns:cx5="http://schemas.microsoft.com/office/drawing/2016/5/11/chartex" xmlns:cx6="http://schemas.microsoft.com/office/drawing/2016/5/12/chartex" xmlns:cx7="http://schemas.microsoft.com/office/drawing/2016/5/13/chartex" xmlns:cx8="http://schemas.microsoft.com/office/drawing/2016/5/14/chartex" xmlns:mc="http://schemas.openxmlformats.org/markup-compatibility/2006" xmlns:aink="http://schemas.microsoft.com/office/drawing/2016/ink" xmlns:am3d="http://schemas.microsoft.com/office/drawing/2017/model3d" xmlns:o="urn:schemas-microsoft-com:office:office" xmlns:r="http://schemas.openxmlformats.org/officeDocument/2006/relationships" xmlns:m="http://schemas.openxmlformats.org/officeDocument/2006/math" xmlns:v="urn:schemas-microsoft-com:vml" xmlns:wp14="http://schemas.microsoft.com/office/word/2010/wordprocessingDrawing" xmlns:wp="http://schemas.openxmlformats.org/drawingml/2006/wordprocessingDrawing" xmlns:w10="urn:schemas-microsoft-com:office:word" xmlns:w="http://schemas.openxmlformats.org/wordprocessingml/2006/main" xmlns:w14="http://schemas.microsoft.com/office/word/2010/wordml" xmlns:w15="http://schemas.microsoft.com/office/word/2012/wordml" xmlns:w16cid="http://schemas.microsoft.com/office/word/2016/wordml/cid" xmlns:w16se="http://schemas.microsoft.com/office/word/2015/wordml/symex" xmlns:wpg="http://schemas.microsoft.com/office/word/2010/wordprocessingGroup" xmlns:wpi="http://schemas.microsoft.com/office/word/2010/wordprocessingInk" xmlns:wne="http://schemas.microsoft.com/office/word/2006/wordml" xmlns:wps="http://schemas.microsoft.com/office/word/2010/wordprocessingShape" mc:Ignorable="w14 w15 w16se w16cid wp14">
   <w:p>
     <w:pPr>
       <w:pStyle w:val="Cabealho"/>
@@ -47054,8 +46687,8 @@
       <w:rPr>
         <w:noProof/>
       </w:rPr>
-      <w:pict w14:anchorId="791EEB11">
-        <v:shapetype id="_x0000_t136" coordsize="21600,21600" o:spt="136" adj="10800" path="m@7,0l@8,0m@5,21600l@6,21600e">
+      <w:pict w14:anchorId="543A2D9A">
+        <v:shapetype id="_x0000_t136" coordsize="21600,21600" o:spt="136" adj="10800" path="m@7,l@8,m@5,21600l@6,21600e">
           <v:formulas>
             <v:f eqn="sum #0 0 10800"/>
             <v:f eqn="prod #0 2 1"/>
@@ -47079,7 +46712,7 @@
           </v:handles>
           <o:lock v:ext="edit" text="t" shapetype="t"/>
         </v:shapetype>
-        <v:shape id="_x0000_s2053" type="#_x0000_t136" style="position:absolute;left:0;text-align:left;margin-left:0;margin-top:0;width:579.15pt;height:115.8pt;rotation:315;z-index:-251636736;mso-position-horizontal:center;mso-position-horizontal-relative:margin;mso-position-vertical:center;mso-position-vertical-relative:margin" o:allowincell="f" fillcolor="silver" stroked="f">
+        <v:shape id="_x0000_s2051" type="#_x0000_t136" alt="" style="position:absolute;left:0;text-align:left;margin-left:0;margin-top:0;width:579.15pt;height:115.8pt;rotation:315;z-index:-251636736;mso-wrap-edited:f;mso-width-percent:0;mso-height-percent:0;mso-position-horizontal:center;mso-position-horizontal-relative:margin;mso-position-vertical:center;mso-position-vertical-relative:margin;mso-width-percent:0;mso-height-percent:0" o:allowincell="f" fillcolor="silver" stroked="f">
           <v:textpath style="font-family:&quot;Cambria&quot;;font-size:1pt;font-weight:bold" string="MODELO"/>
           <w10:wrap anchorx="margin" anchory="margin"/>
         </v:shape>
@@ -47128,7 +46761,7 @@
 </file>
 
 <file path=word/header3.xml><?xml version="1.0" encoding="utf-8"?>
-<w:hdr xmlns:wpc="http://schemas.microsoft.com/office/word/2010/wordprocessingCanvas" xmlns:mo="http://schemas.microsoft.com/office/mac/office/2008/main" xmlns:mc="http://schemas.openxmlformats.org/markup-compatibility/2006" xmlns:mv="urn:schemas-microsoft-com:mac:vml" xmlns:o="urn:schemas-microsoft-com:office:office" xmlns:r="http://schemas.openxmlformats.org/officeDocument/2006/relationships" xmlns:m="http://schemas.openxmlformats.org/officeDocument/2006/math" xmlns:v="urn:schemas-microsoft-com:vml" xmlns:wp14="http://schemas.microsoft.com/office/word/2010/wordprocessingDrawing" xmlns:wp="http://schemas.openxmlformats.org/drawingml/2006/wordprocessingDrawing" xmlns:w10="urn:schemas-microsoft-com:office:word" xmlns:w="http://schemas.openxmlformats.org/wordprocessingml/2006/main" xmlns:w14="http://schemas.microsoft.com/office/word/2010/wordml" xmlns:w15="http://schemas.microsoft.com/office/word/2012/wordml" xmlns:wpg="http://schemas.microsoft.com/office/word/2010/wordprocessingGroup" xmlns:wpi="http://schemas.microsoft.com/office/word/2010/wordprocessingInk" xmlns:wne="http://schemas.microsoft.com/office/word/2006/wordml" xmlns:wps="http://schemas.microsoft.com/office/word/2010/wordprocessingShape" mc:Ignorable="w14 w15 wp14 mv">
+<w:hdr xmlns:wpc="http://schemas.microsoft.com/office/word/2010/wordprocessingCanvas" xmlns:cx="http://schemas.microsoft.com/office/drawing/2014/chartex" xmlns:cx1="http://schemas.microsoft.com/office/drawing/2015/9/8/chartex" xmlns:cx2="http://schemas.microsoft.com/office/drawing/2015/10/21/chartex" xmlns:cx3="http://schemas.microsoft.com/office/drawing/2016/5/9/chartex" xmlns:cx4="http://schemas.microsoft.com/office/drawing/2016/5/10/chartex" xmlns:cx5="http://schemas.microsoft.com/office/drawing/2016/5/11/chartex" xmlns:cx6="http://schemas.microsoft.com/office/drawing/2016/5/12/chartex" xmlns:cx7="http://schemas.microsoft.com/office/drawing/2016/5/13/chartex" xmlns:cx8="http://schemas.microsoft.com/office/drawing/2016/5/14/chartex" xmlns:mc="http://schemas.openxmlformats.org/markup-compatibility/2006" xmlns:aink="http://schemas.microsoft.com/office/drawing/2016/ink" xmlns:am3d="http://schemas.microsoft.com/office/drawing/2017/model3d" xmlns:o="urn:schemas-microsoft-com:office:office" xmlns:r="http://schemas.openxmlformats.org/officeDocument/2006/relationships" xmlns:m="http://schemas.openxmlformats.org/officeDocument/2006/math" xmlns:v="urn:schemas-microsoft-com:vml" xmlns:wp14="http://schemas.microsoft.com/office/word/2010/wordprocessingDrawing" xmlns:wp="http://schemas.openxmlformats.org/drawingml/2006/wordprocessingDrawing" xmlns:w10="urn:schemas-microsoft-com:office:word" xmlns:w="http://schemas.openxmlformats.org/wordprocessingml/2006/main" xmlns:w14="http://schemas.microsoft.com/office/word/2010/wordml" xmlns:w15="http://schemas.microsoft.com/office/word/2012/wordml" xmlns:w16cid="http://schemas.microsoft.com/office/word/2016/wordml/cid" xmlns:w16se="http://schemas.microsoft.com/office/word/2015/wordml/symex" xmlns:wpg="http://schemas.microsoft.com/office/word/2010/wordprocessingGroup" xmlns:wpi="http://schemas.microsoft.com/office/word/2010/wordprocessingInk" xmlns:wne="http://schemas.microsoft.com/office/word/2006/wordml" xmlns:wps="http://schemas.microsoft.com/office/word/2010/wordprocessingShape" mc:Ignorable="w14 w15 w16se w16cid wp14">
   <w:p>
     <w:pPr>
       <w:pStyle w:val="Cabealho"/>
@@ -47137,8 +46770,8 @@
       <w:rPr>
         <w:noProof/>
       </w:rPr>
-      <w:pict w14:anchorId="53FA802B">
-        <v:shapetype id="_x0000_t136" coordsize="21600,21600" o:spt="136" adj="10800" path="m@7,0l@8,0m@5,21600l@6,21600e">
+      <w:pict w14:anchorId="6C3B31A5">
+        <v:shapetype id="_x0000_t136" coordsize="21600,21600" o:spt="136" adj="10800" path="m@7,l@8,m@5,21600l@6,21600e">
           <v:formulas>
             <v:f eqn="sum #0 0 10800"/>
             <v:f eqn="prod #0 2 1"/>
@@ -47162,7 +46795,7 @@
           </v:handles>
           <o:lock v:ext="edit" text="t" shapetype="t"/>
         </v:shapetype>
-        <v:shape id="_x0000_s2055" type="#_x0000_t136" style="position:absolute;left:0;text-align:left;margin-left:0;margin-top:0;width:579.15pt;height:115.8pt;rotation:315;z-index:-251632640;mso-position-horizontal:center;mso-position-horizontal-relative:margin;mso-position-vertical:center;mso-position-vertical-relative:margin" o:allowincell="f" fillcolor="silver" stroked="f">
+        <v:shape id="_x0000_s2050" type="#_x0000_t136" alt="" style="position:absolute;left:0;text-align:left;margin-left:0;margin-top:0;width:579.15pt;height:115.8pt;rotation:315;z-index:-251632640;mso-wrap-edited:f;mso-width-percent:0;mso-height-percent:0;mso-position-horizontal:center;mso-position-horizontal-relative:margin;mso-position-vertical:center;mso-position-vertical-relative:margin;mso-width-percent:0;mso-height-percent:0" o:allowincell="f" fillcolor="silver" stroked="f">
           <v:textpath style="font-family:&quot;Cambria&quot;;font-size:1pt;font-weight:bold" string="MODELO"/>
           <w10:wrap anchorx="margin" anchory="margin"/>
         </v:shape>
@@ -47262,11 +46895,11 @@
         </mc:Choice>
         <mc:Fallback>
           <w:pict>
-            <v:shapetype w14:anchorId="0E111C0A" id="_x0000_t202" coordsize="21600,21600" o:spt="202" path="m0,0l0,21600,21600,21600,21600,0xe">
+            <v:shapetype w14:anchorId="0E111C0A" id="_x0000_t202" coordsize="21600,21600" o:spt="202" path="m,l,21600r21600,l21600,xe">
               <v:stroke joinstyle="miter"/>
               <v:path gradientshapeok="t" o:connecttype="rect"/>
             </v:shapetype>
-            <v:shape id="Caixa de Texto 2" o:spid="_x0000_s1028" type="#_x0000_t202" style="position:absolute;left:0;text-align:left;margin-left:0;margin-top:0;width:572.55pt;height:8.35pt;rotation:-45;z-index:-251640832;visibility:visible;mso-wrap-style:square;mso-width-percent:0;mso-height-percent:0;mso-wrap-distance-left:9pt;mso-wrap-distance-top:0;mso-wrap-distance-right:9pt;mso-wrap-distance-bottom:0;mso-position-horizontal:center;mso-position-horizontal-relative:margin;mso-position-vertical:center;mso-position-vertical-relative:margin;mso-width-percent:0;mso-height-percent:0;mso-width-relative:page;mso-height-relative:page;v-text-anchor:top" o:gfxdata="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" o:allowincell="f" filled="f" stroked="f">
+            <v:shape id="Caixa de Texto 2" o:spid="_x0000_s1028" type="#_x0000_t202" style="position:absolute;left:0;text-align:left;margin-left:0;margin-top:0;width:572.55pt;height:8.35pt;rotation:-45;z-index:-251640832;visibility:visible;mso-wrap-style:square;mso-width-percent:0;mso-height-percent:0;mso-wrap-distance-left:9pt;mso-wrap-distance-top:0;mso-wrap-distance-right:9pt;mso-wrap-distance-bottom:0;mso-position-horizontal:center;mso-position-horizontal-relative:margin;mso-position-vertical:center;mso-position-vertical-relative:margin;mso-width-percent:0;mso-height-percent:0;mso-width-relative:page;mso-height-relative:page;v-text-anchor:top" o:gfxdata="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" o:allowincell="f" filled="f" stroked="f">
               <v:stroke joinstyle="round"/>
               <o:lock v:ext="edit" shapetype="t"/>
               <v:textbox style="mso-fit-shape-to-text:t">
@@ -47391,7 +47024,7 @@
         </mc:Choice>
         <mc:Fallback>
           <w:pict>
-            <v:shape w14:anchorId="16416E4D" id="Caixa de Texto 1" o:spid="_x0000_s1029" type="#_x0000_t202" style="position:absolute;left:0;text-align:left;margin-left:0;margin-top:0;width:572.2pt;height:8.35pt;rotation:-45;z-index:-251646976;visibility:visible;mso-wrap-style:square;mso-width-percent:0;mso-height-percent:0;mso-wrap-distance-left:9pt;mso-wrap-distance-top:0;mso-wrap-distance-right:9pt;mso-wrap-distance-bottom:0;mso-position-horizontal:center;mso-position-horizontal-relative:margin;mso-position-vertical:center;mso-position-vertical-relative:margin;mso-width-percent:0;mso-height-percent:0;mso-width-relative:page;mso-height-relative:page;v-text-anchor:top" o:gfxdata="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" o:allowincell="f" filled="f" stroked="f">
+            <v:shape w14:anchorId="16416E4D" id="Caixa de Texto 1" o:spid="_x0000_s1029" type="#_x0000_t202" style="position:absolute;left:0;text-align:left;margin-left:0;margin-top:0;width:572.2pt;height:8.35pt;rotation:-45;z-index:-251646976;visibility:visible;mso-wrap-style:square;mso-width-percent:0;mso-height-percent:0;mso-wrap-distance-left:9pt;mso-wrap-distance-top:0;mso-wrap-distance-right:9pt;mso-wrap-distance-bottom:0;mso-position-horizontal:center;mso-position-horizontal-relative:margin;mso-position-vertical:center;mso-position-vertical-relative:margin;mso-width-percent:0;mso-height-percent:0;mso-width-relative:page;mso-height-relative:page;v-text-anchor:top" o:gfxdata="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" o:allowincell="f" filled="f" stroked="f">
               <v:stroke joinstyle="round"/>
               <o:lock v:ext="edit" shapetype="t"/>
               <v:textbox style="mso-fit-shape-to-text:t">
@@ -47426,8 +47059,8 @@
       <w:rPr>
         <w:noProof/>
       </w:rPr>
-      <w:pict w14:anchorId="787365C5">
-        <v:shape id="PowerPlusWaterMarkObject3" o:spid="_x0000_s2051" type="#_x0000_t136" style="position:absolute;left:0;text-align:left;margin-left:0;margin-top:0;width:572.2pt;height:114.4pt;rotation:315;z-index:-251653120;mso-position-horizontal:center;mso-position-horizontal-relative:margin;mso-position-vertical:center;mso-position-vertical-relative:margin" o:allowincell="f" fillcolor="silver" stroked="f">
+      <w:pict w14:anchorId="3024255D">
+        <v:shape id="PowerPlusWaterMarkObject3" o:spid="_x0000_s2049" type="#_x0000_t136" alt="" style="position:absolute;left:0;text-align:left;margin-left:0;margin-top:0;width:572.2pt;height:114.4pt;rotation:315;z-index:-251653120;mso-wrap-edited:f;mso-width-percent:0;mso-height-percent:0;mso-position-horizontal:center;mso-position-horizontal-relative:margin;mso-position-vertical:center;mso-position-vertical-relative:margin;mso-width-percent:0;mso-height-percent:0" o:allowincell="f" fillcolor="silver" stroked="f">
           <v:fill opacity="64880f"/>
           <v:textpath style="font-family:&quot;Cambria&quot;;font-size:1pt;font-weight:bold" string="MODELO"/>
           <w10:wrap anchorx="margin" anchory="margin"/>
@@ -47439,8 +47072,8 @@
 </file>
 
 <file path=word/numbering.xml><?xml version="1.0" encoding="utf-8"?>
-<w:numbering xmlns:wpc="http://schemas.microsoft.com/office/word/2010/wordprocessingCanvas" xmlns:mo="http://schemas.microsoft.com/office/mac/office/2008/main" xmlns:mc="http://schemas.openxmlformats.org/markup-compatibility/2006" xmlns:mv="urn:schemas-microsoft-com:mac:vml" xmlns:o="urn:schemas-microsoft-com:office:office" xmlns:r="http://schemas.openxmlformats.org/officeDocument/2006/relationships" xmlns:m="http://schemas.openxmlformats.org/officeDocument/2006/math" xmlns:v="urn:schemas-microsoft-com:vml" xmlns:wp14="http://schemas.microsoft.com/office/word/2010/wordprocessingDrawing" xmlns:wp="http://schemas.openxmlformats.org/drawingml/2006/wordprocessingDrawing" xmlns:w10="urn:schemas-microsoft-com:office:word" xmlns:w="http://schemas.openxmlformats.org/wordprocessingml/2006/main" xmlns:w14="http://schemas.microsoft.com/office/word/2010/wordml" xmlns:w15="http://schemas.microsoft.com/office/word/2012/wordml" xmlns:wpg="http://schemas.microsoft.com/office/word/2010/wordprocessingGroup" xmlns:wpi="http://schemas.microsoft.com/office/word/2010/wordprocessingInk" xmlns:wne="http://schemas.microsoft.com/office/word/2006/wordml" xmlns:wps="http://schemas.microsoft.com/office/word/2010/wordprocessingShape" mc:Ignorable="w14 w15 wp14">
-  <w:abstractNum w:abstractNumId="0">
+<w:numbering xmlns:wpc="http://schemas.microsoft.com/office/word/2010/wordprocessingCanvas" xmlns:cx="http://schemas.microsoft.com/office/drawing/2014/chartex" xmlns:cx1="http://schemas.microsoft.com/office/drawing/2015/9/8/chartex" xmlns:cx2="http://schemas.microsoft.com/office/drawing/2015/10/21/chartex" xmlns:cx3="http://schemas.microsoft.com/office/drawing/2016/5/9/chartex" xmlns:cx4="http://schemas.microsoft.com/office/drawing/2016/5/10/chartex" xmlns:cx5="http://schemas.microsoft.com/office/drawing/2016/5/11/chartex" xmlns:cx6="http://schemas.microsoft.com/office/drawing/2016/5/12/chartex" xmlns:cx7="http://schemas.microsoft.com/office/drawing/2016/5/13/chartex" xmlns:cx8="http://schemas.microsoft.com/office/drawing/2016/5/14/chartex" xmlns:mc="http://schemas.openxmlformats.org/markup-compatibility/2006" xmlns:aink="http://schemas.microsoft.com/office/drawing/2016/ink" xmlns:am3d="http://schemas.microsoft.com/office/drawing/2017/model3d" xmlns:o="urn:schemas-microsoft-com:office:office" xmlns:r="http://schemas.openxmlformats.org/officeDocument/2006/relationships" xmlns:m="http://schemas.openxmlformats.org/officeDocument/2006/math" xmlns:v="urn:schemas-microsoft-com:vml" xmlns:wp14="http://schemas.microsoft.com/office/word/2010/wordprocessingDrawing" xmlns:wp="http://schemas.openxmlformats.org/drawingml/2006/wordprocessingDrawing" xmlns:w10="urn:schemas-microsoft-com:office:word" xmlns:w="http://schemas.openxmlformats.org/wordprocessingml/2006/main" xmlns:w14="http://schemas.microsoft.com/office/word/2010/wordml" xmlns:w15="http://schemas.microsoft.com/office/word/2012/wordml" xmlns:w16cid="http://schemas.microsoft.com/office/word/2016/wordml/cid" xmlns:w16se="http://schemas.microsoft.com/office/word/2015/wordml/symex" xmlns:wpg="http://schemas.microsoft.com/office/word/2010/wordprocessingGroup" xmlns:wpi="http://schemas.microsoft.com/office/word/2010/wordprocessingInk" xmlns:wne="http://schemas.microsoft.com/office/word/2006/wordml" xmlns:wps="http://schemas.microsoft.com/office/word/2010/wordprocessingShape" mc:Ignorable="w14 w15 w16se w16cid wp14">
+  <w:abstractNum w:abstractNumId="0" w15:restartNumberingAfterBreak="0">
     <w:nsid w:val="FFFFFF1D"/>
     <w:multiLevelType w:val="multilevel"/>
     <w:tmpl w:val="EA72DABC"/>
@@ -47580,7 +47213,7 @@
       </w:rPr>
     </w:lvl>
   </w:abstractNum>
-  <w:abstractNum w:abstractNumId="1">
+  <w:abstractNum w:abstractNumId="1" w15:restartNumberingAfterBreak="0">
     <w:nsid w:val="FFFFFF7C"/>
     <w:multiLevelType w:val="singleLevel"/>
     <w:tmpl w:val="BC5E06B6"/>
@@ -47597,7 +47230,7 @@
       </w:pPr>
     </w:lvl>
   </w:abstractNum>
-  <w:abstractNum w:abstractNumId="2">
+  <w:abstractNum w:abstractNumId="2" w15:restartNumberingAfterBreak="0">
     <w:nsid w:val="FFFFFF7D"/>
     <w:multiLevelType w:val="singleLevel"/>
     <w:tmpl w:val="2842C4A6"/>
@@ -47614,7 +47247,7 @@
       </w:pPr>
     </w:lvl>
   </w:abstractNum>
-  <w:abstractNum w:abstractNumId="3">
+  <w:abstractNum w:abstractNumId="3" w15:restartNumberingAfterBreak="0">
     <w:nsid w:val="FFFFFF7E"/>
     <w:multiLevelType w:val="singleLevel"/>
     <w:tmpl w:val="9BA20244"/>
@@ -47631,7 +47264,7 @@
       </w:pPr>
     </w:lvl>
   </w:abstractNum>
-  <w:abstractNum w:abstractNumId="4">
+  <w:abstractNum w:abstractNumId="4" w15:restartNumberingAfterBreak="0">
     <w:nsid w:val="FFFFFF7F"/>
     <w:multiLevelType w:val="singleLevel"/>
     <w:tmpl w:val="14E4C22C"/>
@@ -47648,7 +47281,7 @@
       </w:pPr>
     </w:lvl>
   </w:abstractNum>
-  <w:abstractNum w:abstractNumId="5">
+  <w:abstractNum w:abstractNumId="5" w15:restartNumberingAfterBreak="0">
     <w:nsid w:val="FFFFFF80"/>
     <w:multiLevelType w:val="singleLevel"/>
     <w:tmpl w:val="D7E62BF6"/>
@@ -47668,7 +47301,7 @@
       </w:rPr>
     </w:lvl>
   </w:abstractNum>
-  <w:abstractNum w:abstractNumId="6">
+  <w:abstractNum w:abstractNumId="6" w15:restartNumberingAfterBreak="0">
     <w:nsid w:val="FFFFFF81"/>
     <w:multiLevelType w:val="singleLevel"/>
     <w:tmpl w:val="831A187E"/>
@@ -47688,7 +47321,7 @@
       </w:rPr>
     </w:lvl>
   </w:abstractNum>
-  <w:abstractNum w:abstractNumId="7">
+  <w:abstractNum w:abstractNumId="7" w15:restartNumberingAfterBreak="0">
     <w:nsid w:val="FFFFFF82"/>
     <w:multiLevelType w:val="singleLevel"/>
     <w:tmpl w:val="97AE5A66"/>
@@ -47708,7 +47341,7 @@
       </w:rPr>
     </w:lvl>
   </w:abstractNum>
-  <w:abstractNum w:abstractNumId="8">
+  <w:abstractNum w:abstractNumId="8" w15:restartNumberingAfterBreak="0">
     <w:nsid w:val="FFFFFF83"/>
     <w:multiLevelType w:val="singleLevel"/>
     <w:tmpl w:val="95AC4B20"/>
@@ -47728,7 +47361,7 @@
       </w:rPr>
     </w:lvl>
   </w:abstractNum>
-  <w:abstractNum w:abstractNumId="9">
+  <w:abstractNum w:abstractNumId="9" w15:restartNumberingAfterBreak="0">
     <w:nsid w:val="FFFFFF88"/>
     <w:multiLevelType w:val="singleLevel"/>
     <w:tmpl w:val="C81433BC"/>
@@ -47745,7 +47378,7 @@
       </w:pPr>
     </w:lvl>
   </w:abstractNum>
-  <w:abstractNum w:abstractNumId="10">
+  <w:abstractNum w:abstractNumId="10" w15:restartNumberingAfterBreak="0">
     <w:nsid w:val="FFFFFF89"/>
     <w:multiLevelType w:val="singleLevel"/>
     <w:tmpl w:val="6374C40C"/>
@@ -47765,13 +47398,13 @@
       </w:rPr>
     </w:lvl>
   </w:abstractNum>
-  <w:abstractNum w:abstractNumId="11">
+  <w:abstractNum w:abstractNumId="11" w15:restartNumberingAfterBreak="0">
     <w:nsid w:val="031316A1"/>
     <w:multiLevelType w:val="multilevel"/>
     <w:tmpl w:val="A84E32B8"/>
     <w:numStyleLink w:val="ClusulasePargrafos"/>
   </w:abstractNum>
-  <w:abstractNum w:abstractNumId="12">
+  <w:abstractNum w:abstractNumId="12" w15:restartNumberingAfterBreak="0">
     <w:nsid w:val="04F26792"/>
     <w:multiLevelType w:val="multilevel"/>
     <w:tmpl w:val="0409001D"/>
@@ -47857,7 +47490,7 @@
       </w:pPr>
     </w:lvl>
   </w:abstractNum>
-  <w:abstractNum w:abstractNumId="13">
+  <w:abstractNum w:abstractNumId="13" w15:restartNumberingAfterBreak="0">
     <w:nsid w:val="07C3672A"/>
     <w:multiLevelType w:val="multilevel"/>
     <w:tmpl w:val="0409001D"/>
@@ -47943,7 +47576,7 @@
       </w:pPr>
     </w:lvl>
   </w:abstractNum>
-  <w:abstractNum w:abstractNumId="14">
+  <w:abstractNum w:abstractNumId="14" w15:restartNumberingAfterBreak="0">
     <w:nsid w:val="08CC2ABF"/>
     <w:multiLevelType w:val="multilevel"/>
     <w:tmpl w:val="0409001D"/>
@@ -48029,7 +47662,7 @@
       </w:pPr>
     </w:lvl>
   </w:abstractNum>
-  <w:abstractNum w:abstractNumId="15">
+  <w:abstractNum w:abstractNumId="15" w15:restartNumberingAfterBreak="0">
     <w:nsid w:val="23BC269F"/>
     <w:multiLevelType w:val="multilevel"/>
     <w:tmpl w:val="A84E32B8"/>
@@ -48183,7 +47816,7 @@
       </w:rPr>
     </w:lvl>
   </w:abstractNum>
-  <w:abstractNum w:abstractNumId="16">
+  <w:abstractNum w:abstractNumId="16" w15:restartNumberingAfterBreak="0">
     <w:nsid w:val="27A521CF"/>
     <w:multiLevelType w:val="hybridMultilevel"/>
     <w:tmpl w:val="E5C2FC1E"/>
@@ -48296,7 +47929,7 @@
       </w:rPr>
     </w:lvl>
   </w:abstractNum>
-  <w:abstractNum w:abstractNumId="17">
+  <w:abstractNum w:abstractNumId="17" w15:restartNumberingAfterBreak="0">
     <w:nsid w:val="2DDA46C3"/>
     <w:multiLevelType w:val="multilevel"/>
     <w:tmpl w:val="07127992"/>
@@ -48466,13 +48099,13 @@
       </w:rPr>
     </w:lvl>
   </w:abstractNum>
-  <w:abstractNum w:abstractNumId="18">
+  <w:abstractNum w:abstractNumId="18" w15:restartNumberingAfterBreak="0">
     <w:nsid w:val="3A9E08D3"/>
     <w:multiLevelType w:val="multilevel"/>
     <w:tmpl w:val="A84E32B8"/>
     <w:numStyleLink w:val="ClusulasePargrafos"/>
   </w:abstractNum>
-  <w:abstractNum w:abstractNumId="19">
+  <w:abstractNum w:abstractNumId="19" w15:restartNumberingAfterBreak="0">
     <w:nsid w:val="44286861"/>
     <w:multiLevelType w:val="hybridMultilevel"/>
     <w:tmpl w:val="BBC63156"/>
@@ -48585,25 +48218,25 @@
       </w:rPr>
     </w:lvl>
   </w:abstractNum>
-  <w:abstractNum w:abstractNumId="20">
+  <w:abstractNum w:abstractNumId="20" w15:restartNumberingAfterBreak="0">
     <w:nsid w:val="4B930A31"/>
     <w:multiLevelType w:val="multilevel"/>
     <w:tmpl w:val="A84E32B8"/>
     <w:numStyleLink w:val="ClusulasePargrafos"/>
   </w:abstractNum>
-  <w:abstractNum w:abstractNumId="21">
+  <w:abstractNum w:abstractNumId="21" w15:restartNumberingAfterBreak="0">
     <w:nsid w:val="6A5C0C1C"/>
     <w:multiLevelType w:val="multilevel"/>
     <w:tmpl w:val="07127992"/>
     <w:numStyleLink w:val="MCLStyle"/>
   </w:abstractNum>
-  <w:abstractNum w:abstractNumId="22">
+  <w:abstractNum w:abstractNumId="22" w15:restartNumberingAfterBreak="0">
     <w:nsid w:val="7E264868"/>
     <w:multiLevelType w:val="multilevel"/>
     <w:tmpl w:val="A84E32B8"/>
     <w:numStyleLink w:val="ClusulasePargrafos"/>
   </w:abstractNum>
-  <w:abstractNum w:abstractNumId="23">
+  <w:abstractNum w:abstractNumId="23" w15:restartNumberingAfterBreak="0">
     <w:nsid w:val="7FA11615"/>
     <w:multiLevelType w:val="multilevel"/>
     <w:tmpl w:val="A84E32B8"/>
@@ -49181,7 +48814,7 @@
 </file>
 
 <file path=word/styles.xml><?xml version="1.0" encoding="utf-8"?>
-<w:styles xmlns:mc="http://schemas.openxmlformats.org/markup-compatibility/2006" xmlns:r="http://schemas.openxmlformats.org/officeDocument/2006/relationships" xmlns:w="http://schemas.openxmlformats.org/wordprocessingml/2006/main" xmlns:w14="http://schemas.microsoft.com/office/word/2010/wordml" xmlns:w15="http://schemas.microsoft.com/office/word/2012/wordml" mc:Ignorable="w14 w15">
+<w:styles xmlns:mc="http://schemas.openxmlformats.org/markup-compatibility/2006" xmlns:r="http://schemas.openxmlformats.org/officeDocument/2006/relationships" xmlns:w="http://schemas.openxmlformats.org/wordprocessingml/2006/main" xmlns:w14="http://schemas.microsoft.com/office/word/2010/wordml" xmlns:w15="http://schemas.microsoft.com/office/word/2012/wordml" xmlns:w16cid="http://schemas.microsoft.com/office/word/2016/wordml/cid" xmlns:w16se="http://schemas.microsoft.com/office/word/2015/wordml/symex" mc:Ignorable="w14 w15 w16se w16cid">
   <w:docDefaults>
     <w:rPrDefault>
       <w:rPr>
@@ -49193,7 +48826,7 @@
     </w:rPrDefault>
     <w:pPrDefault/>
   </w:docDefaults>
-  <w:latentStyles w:defLockedState="0" w:defUIPriority="99" w:defSemiHidden="0" w:defUnhideWhenUsed="0" w:defQFormat="0" w:count="382">
+  <w:latentStyles w:defLockedState="0" w:defUIPriority="99" w:defSemiHidden="0" w:defUnhideWhenUsed="0" w:defQFormat="0" w:count="375">
     <w:lsdException w:name="Normal" w:uiPriority="0" w:qFormat="1"/>
     <w:lsdException w:name="heading 1" w:uiPriority="9" w:qFormat="1"/>
     <w:lsdException w:name="heading 2" w:semiHidden="1" w:uiPriority="9" w:unhideWhenUsed="1" w:qFormat="1"/>
@@ -49350,15 +48983,6 @@
     <w:lsdException w:name="Balloon Text" w:semiHidden="1" w:unhideWhenUsed="1"/>
     <w:lsdException w:name="Table Grid" w:uiPriority="59"/>
     <w:lsdException w:name="Table Theme" w:semiHidden="1" w:unhideWhenUsed="1"/>
-    <w:lsdException w:name="Note Level 1" w:semiHidden="1" w:unhideWhenUsed="1"/>
-    <w:lsdException w:name="Note Level 2" w:semiHidden="1" w:unhideWhenUsed="1"/>
-    <w:lsdException w:name="Note Level 3" w:semiHidden="1" w:unhideWhenUsed="1"/>
-    <w:lsdException w:name="Note Level 4" w:semiHidden="1" w:unhideWhenUsed="1"/>
-    <w:lsdException w:name="Note Level 5" w:semiHidden="1" w:unhideWhenUsed="1"/>
-    <w:lsdException w:name="Note Level 6" w:semiHidden="1" w:unhideWhenUsed="1"/>
-    <w:lsdException w:name="Note Level 7" w:semiHidden="1" w:unhideWhenUsed="1"/>
-    <w:lsdException w:name="Note Level 8" w:semiHidden="1" w:unhideWhenUsed="1"/>
-    <w:lsdException w:name="Note Level 9" w:semiHidden="1" w:unhideWhenUsed="1"/>
     <w:lsdException w:name="Placeholder Text" w:semiHidden="1"/>
     <w:lsdException w:name="No Spacing" w:uiPriority="1" w:qFormat="1"/>
     <w:lsdException w:name="Light Shading" w:uiPriority="60"/>
@@ -49580,7 +49204,7 @@
   <w:style w:type="paragraph" w:default="1" w:styleId="Normal">
     <w:name w:val="Normal"/>
     <w:qFormat/>
-    <w:rsid w:val="00CF2DED"/>
+    <w:rsid w:val="00C61D96"/>
     <w:pPr>
       <w:spacing w:after="120" w:line="288" w:lineRule="auto"/>
       <w:jc w:val="both"/>
@@ -49596,7 +49220,7 @@
     <w:link w:val="Ttulo1Char"/>
     <w:uiPriority w:val="9"/>
     <w:qFormat/>
-    <w:rsid w:val="00CF2DED"/>
+    <w:rsid w:val="00C61D96"/>
     <w:pPr>
       <w:keepNext/>
       <w:keepLines/>
@@ -49617,7 +49241,7 @@
     <w:uiPriority w:val="1"/>
     <w:semiHidden/>
     <w:unhideWhenUsed/>
-    <w:rsid w:val="00CF2DED"/>
+    <w:rsid w:val="00C61D96"/>
   </w:style>
   <w:style w:type="table" w:default="1" w:styleId="Tabelanormal">
     <w:name w:val="Normal Table"/>
@@ -49639,14 +49263,14 @@
     <w:uiPriority w:val="99"/>
     <w:semiHidden/>
     <w:unhideWhenUsed/>
-    <w:rsid w:val="00CF2DED"/>
+    <w:rsid w:val="00C61D96"/>
   </w:style>
   <w:style w:type="character" w:customStyle="1" w:styleId="Ttulo1Char">
     <w:name w:val="Título 1 Char"/>
     <w:basedOn w:val="Fontepargpadro"/>
     <w:link w:val="Ttulo1"/>
     <w:uiPriority w:val="9"/>
-    <w:rsid w:val="00CF2DED"/>
+    <w:rsid w:val="00C61D96"/>
     <w:rPr>
       <w:rFonts w:asciiTheme="majorHAnsi" w:eastAsiaTheme="majorEastAsia" w:hAnsiTheme="majorHAnsi" w:cstheme="majorBidi"/>
       <w:b/>
@@ -49663,7 +49287,7 @@
     <w:uiPriority w:val="99"/>
     <w:semiHidden/>
     <w:unhideWhenUsed/>
-    <w:rsid w:val="00CF2DED"/>
+    <w:rsid w:val="00C61D96"/>
     <w:rPr>
       <w:rFonts w:ascii="Lucida Grande" w:hAnsi="Lucida Grande" w:cs="Lucida Grande"/>
       <w:sz w:val="18"/>
@@ -49676,7 +49300,7 @@
     <w:link w:val="Textodebalo"/>
     <w:uiPriority w:val="99"/>
     <w:semiHidden/>
-    <w:rsid w:val="00CF2DED"/>
+    <w:rsid w:val="00C61D96"/>
     <w:rPr>
       <w:rFonts w:ascii="Lucida Grande" w:hAnsi="Lucida Grande" w:cs="Lucida Grande"/>
       <w:sz w:val="18"/>
@@ -49689,7 +49313,7 @@
     <w:link w:val="CabealhoChar"/>
     <w:uiPriority w:val="99"/>
     <w:unhideWhenUsed/>
-    <w:rsid w:val="00CF2DED"/>
+    <w:rsid w:val="00C61D96"/>
     <w:pPr>
       <w:tabs>
         <w:tab w:val="center" w:pos="4320"/>
@@ -49702,7 +49326,7 @@
     <w:basedOn w:val="Fontepargpadro"/>
     <w:link w:val="Cabealho"/>
     <w:uiPriority w:val="99"/>
-    <w:rsid w:val="00CF2DED"/>
+    <w:rsid w:val="00C61D96"/>
     <w:rPr>
       <w:sz w:val="20"/>
     </w:rPr>
@@ -49713,7 +49337,7 @@
     <w:link w:val="RodapChar"/>
     <w:uiPriority w:val="99"/>
     <w:unhideWhenUsed/>
-    <w:rsid w:val="00CF2DED"/>
+    <w:rsid w:val="00C61D96"/>
     <w:pPr>
       <w:tabs>
         <w:tab w:val="center" w:pos="4320"/>
@@ -49729,26 +49353,26 @@
     <w:basedOn w:val="Fontepargpadro"/>
     <w:link w:val="Rodap"/>
     <w:uiPriority w:val="99"/>
-    <w:rsid w:val="00CF2DED"/>
+    <w:rsid w:val="00C61D96"/>
     <w:rPr>
       <w:b/>
       <w:sz w:val="20"/>
     </w:rPr>
   </w:style>
-  <w:style w:type="character" w:styleId="NmerodaPgina">
+  <w:style w:type="character" w:styleId="Nmerodepgina">
     <w:name w:val="page number"/>
     <w:basedOn w:val="Fontepargpadro"/>
     <w:uiPriority w:val="99"/>
     <w:semiHidden/>
     <w:unhideWhenUsed/>
-    <w:rsid w:val="00CF2DED"/>
+    <w:rsid w:val="00C61D96"/>
   </w:style>
   <w:style w:type="paragraph" w:customStyle="1" w:styleId="TtulodoContrato">
     <w:name w:val="Título do Contrato"/>
     <w:basedOn w:val="Ttulo"/>
     <w:next w:val="Normal"/>
     <w:qFormat/>
-    <w:rsid w:val="00CF2DED"/>
+    <w:rsid w:val="00C61D96"/>
     <w:pPr>
       <w:pBdr>
         <w:bottom w:val="none" w:sz="0" w:space="0" w:color="auto"/>
@@ -49767,7 +49391,7 @@
     <w:next w:val="MCLClusuladoContrato"/>
     <w:autoRedefine/>
     <w:qFormat/>
-    <w:rsid w:val="00CF2DED"/>
+    <w:rsid w:val="00C61D96"/>
     <w:pPr>
       <w:keepNext/>
       <w:numPr>
@@ -49793,7 +49417,7 @@
     <w:link w:val="TtuloChar"/>
     <w:uiPriority w:val="10"/>
     <w:qFormat/>
-    <w:rsid w:val="00CF2DED"/>
+    <w:rsid w:val="00C61D96"/>
     <w:pPr>
       <w:pBdr>
         <w:bottom w:val="single" w:sz="8" w:space="4" w:color="4F81BD" w:themeColor="accent1"/>
@@ -49815,7 +49439,7 @@
     <w:basedOn w:val="Fontepargpadro"/>
     <w:link w:val="Ttulo"/>
     <w:uiPriority w:val="10"/>
-    <w:rsid w:val="00CF2DED"/>
+    <w:rsid w:val="00C61D96"/>
     <w:rPr>
       <w:rFonts w:asciiTheme="majorHAnsi" w:eastAsiaTheme="majorEastAsia" w:hAnsiTheme="majorHAnsi" w:cstheme="majorBidi"/>
       <w:color w:val="17365D" w:themeColor="text2" w:themeShade="BF"/>
@@ -49829,9 +49453,8 @@
     <w:name w:val="Table Grid"/>
     <w:basedOn w:val="Tabelanormal"/>
     <w:uiPriority w:val="59"/>
-    <w:rsid w:val="00CF2DED"/>
+    <w:rsid w:val="00C61D96"/>
     <w:tblPr>
-      <w:tblInd w:w="0" w:type="dxa"/>
       <w:tblBorders>
         <w:top w:val="single" w:sz="4" w:space="0" w:color="auto"/>
         <w:left w:val="single" w:sz="4" w:space="0" w:color="auto"/>
@@ -49840,12 +49463,6 @@
         <w:insideH w:val="single" w:sz="4" w:space="0" w:color="auto"/>
         <w:insideV w:val="single" w:sz="4" w:space="0" w:color="auto"/>
       </w:tblBorders>
-      <w:tblCellMar>
-        <w:top w:w="0" w:type="dxa"/>
-        <w:left w:w="108" w:type="dxa"/>
-        <w:bottom w:w="0" w:type="dxa"/>
-        <w:right w:w="108" w:type="dxa"/>
-      </w:tblCellMar>
     </w:tblPr>
   </w:style>
   <w:style w:type="paragraph" w:styleId="Subttulo">
@@ -49855,7 +49472,7 @@
     <w:link w:val="SubttuloChar"/>
     <w:uiPriority w:val="11"/>
     <w:qFormat/>
-    <w:rsid w:val="00CF2DED"/>
+    <w:rsid w:val="00C61D96"/>
     <w:pPr>
       <w:numPr>
         <w:ilvl w:val="1"/>
@@ -49874,7 +49491,7 @@
     <w:basedOn w:val="Fontepargpadro"/>
     <w:link w:val="Subttulo"/>
     <w:uiPriority w:val="11"/>
-    <w:rsid w:val="00CF2DED"/>
+    <w:rsid w:val="00C61D96"/>
     <w:rPr>
       <w:rFonts w:asciiTheme="majorHAnsi" w:eastAsiaTheme="majorEastAsia" w:hAnsiTheme="majorHAnsi" w:cstheme="majorBidi"/>
       <w:i/>
@@ -49889,7 +49506,7 @@
     <w:basedOn w:val="Normal"/>
     <w:uiPriority w:val="34"/>
     <w:qFormat/>
-    <w:rsid w:val="00CF2DED"/>
+    <w:rsid w:val="00C61D96"/>
     <w:pPr>
       <w:ind w:left="720"/>
       <w:contextualSpacing/>
@@ -49899,7 +49516,7 @@
     <w:name w:val="MCL Style"/>
     <w:basedOn w:val="Semlista"/>
     <w:uiPriority w:val="99"/>
-    <w:rsid w:val="00CF2DED"/>
+    <w:rsid w:val="00C61D96"/>
     <w:pPr>
       <w:numPr>
         <w:numId w:val="5"/>
@@ -49912,7 +49529,7 @@
     <w:next w:val="Normal"/>
     <w:autoRedefine/>
     <w:qFormat/>
-    <w:rsid w:val="00CF2DED"/>
+    <w:rsid w:val="00C61D96"/>
     <w:pPr>
       <w:widowControl w:val="0"/>
       <w:numPr>
@@ -49930,7 +49547,7 @@
     <w:basedOn w:val="PargrafodaLista"/>
     <w:autoRedefine/>
     <w:qFormat/>
-    <w:rsid w:val="00CF2DED"/>
+    <w:rsid w:val="00C61D96"/>
     <w:pPr>
       <w:widowControl w:val="0"/>
       <w:numPr>
@@ -49949,17 +49566,17 @@
     <w:hidden/>
     <w:uiPriority w:val="99"/>
     <w:semiHidden/>
-    <w:rsid w:val="00CF2DED"/>
+    <w:rsid w:val="00C61D96"/>
     <w:rPr>
       <w:sz w:val="20"/>
     </w:rPr>
   </w:style>
-  <w:style w:type="character" w:styleId="Hiperlink">
+  <w:style w:type="character" w:styleId="Hyperlink">
     <w:name w:val="Hyperlink"/>
     <w:basedOn w:val="Fontepargpadro"/>
     <w:uiPriority w:val="99"/>
     <w:unhideWhenUsed/>
-    <w:rsid w:val="00CF2DED"/>
+    <w:rsid w:val="00C61D96"/>
     <w:rPr>
       <w:color w:val="0000FF" w:themeColor="hyperlink"/>
       <w:u w:val="single"/>
@@ -49970,7 +49587,7 @@
     <w:basedOn w:val="Fontepargpadro"/>
     <w:uiPriority w:val="1"/>
     <w:qFormat/>
-    <w:rsid w:val="00CF2DED"/>
+    <w:rsid w:val="00C61D96"/>
     <w:rPr>
       <w:b/>
       <w:bCs/>
@@ -49985,7 +49602,7 @@
     <w:uiPriority w:val="99"/>
     <w:semiHidden/>
     <w:unhideWhenUsed/>
-    <w:rsid w:val="00CF2DED"/>
+    <w:rsid w:val="00C61D96"/>
     <w:rPr>
       <w:color w:val="800080" w:themeColor="followedHyperlink"/>
       <w:u w:val="single"/>
@@ -49996,7 +49613,7 @@
     <w:basedOn w:val="Fontepargpadro"/>
     <w:uiPriority w:val="1"/>
     <w:qFormat/>
-    <w:rsid w:val="00CF2DED"/>
+    <w:rsid w:val="00C61D96"/>
     <w:rPr>
       <w:b/>
       <w:bCs/>
@@ -50021,7 +49638,7 @@
     <w:name w:val="Parágrafo do Contrato"/>
     <w:basedOn w:val="PargrafodaLista"/>
     <w:qFormat/>
-    <w:rsid w:val="00CF2DED"/>
+    <w:rsid w:val="00C61D96"/>
     <w:pPr>
       <w:numPr>
         <w:ilvl w:val="1"/>
@@ -50289,7 +49906,7 @@
     <w:next w:val="Normal"/>
     <w:autoRedefine/>
     <w:qFormat/>
-    <w:rsid w:val="00CF2DED"/>
+    <w:rsid w:val="00C61D96"/>
     <w:pPr>
       <w:numPr>
         <w:ilvl w:val="3"/>
@@ -50301,7 +49918,7 @@
     <w:basedOn w:val="Normal"/>
     <w:autoRedefine/>
     <w:qFormat/>
-    <w:rsid w:val="00CF2DED"/>
+    <w:rsid w:val="00C61D96"/>
     <w:pPr>
       <w:spacing w:line="240" w:lineRule="auto"/>
     </w:pPr>
@@ -50314,7 +49931,7 @@
     <w:basedOn w:val="Normal"/>
     <w:autoRedefine/>
     <w:qFormat/>
-    <w:rsid w:val="00CF2DED"/>
+    <w:rsid w:val="00C61D96"/>
     <w:pPr>
       <w:spacing w:before="60" w:after="60" w:line="240" w:lineRule="auto"/>
       <w:jc w:val="center"/>
@@ -50329,7 +49946,7 @@
     <w:basedOn w:val="Subttulo"/>
     <w:next w:val="Normal"/>
     <w:qFormat/>
-    <w:rsid w:val="00CF2DED"/>
+    <w:rsid w:val="00C61D96"/>
     <w:pPr>
       <w:spacing w:before="160" w:after="80"/>
       <w:jc w:val="center"/>
@@ -50349,14 +49966,14 @@
     <w:name w:val="Cláusulas e Parágrafos"/>
     <w:basedOn w:val="Semlista"/>
     <w:uiPriority w:val="99"/>
-    <w:rsid w:val="00CF2DED"/>
+    <w:rsid w:val="00C61D96"/>
     <w:pPr>
       <w:numPr>
         <w:numId w:val="1"/>
       </w:numPr>
     </w:pPr>
   </w:style>
-  <w:style w:type="table" w:styleId="TabeladaLista4">
+  <w:style w:type="table" w:styleId="TabeladeLista4">
     <w:name w:val="List Table 4"/>
     <w:basedOn w:val="Tabelanormal"/>
     <w:uiPriority w:val="49"/>
@@ -50364,7 +49981,6 @@
     <w:tblPr>
       <w:tblStyleRowBandSize w:val="1"/>
       <w:tblStyleColBandSize w:val="1"/>
-      <w:tblInd w:w="0" w:type="dxa"/>
       <w:tblBorders>
         <w:top w:val="single" w:sz="4" w:space="0" w:color="666666" w:themeColor="text1" w:themeTint="99"/>
         <w:left w:val="single" w:sz="4" w:space="0" w:color="666666" w:themeColor="text1" w:themeTint="99"/>
@@ -50372,12 +49988,6 @@
         <w:right w:val="single" w:sz="4" w:space="0" w:color="666666" w:themeColor="text1" w:themeTint="99"/>
         <w:insideH w:val="single" w:sz="4" w:space="0" w:color="666666" w:themeColor="text1" w:themeTint="99"/>
       </w:tblBorders>
-      <w:tblCellMar>
-        <w:top w:w="0" w:type="dxa"/>
-        <w:left w:w="108" w:type="dxa"/>
-        <w:bottom w:w="0" w:type="dxa"/>
-        <w:right w:w="108" w:type="dxa"/>
-      </w:tblCellMar>
     </w:tblPr>
     <w:tblStylePr w:type="firstRow">
       <w:rPr>
@@ -50438,7 +50048,7 @@
     <w:name w:val="Cláusula do Contrato"/>
     <w:basedOn w:val="PargrafodaLista"/>
     <w:qFormat/>
-    <w:rsid w:val="00CF2DED"/>
+    <w:rsid w:val="00C61D96"/>
     <w:pPr>
       <w:numPr>
         <w:numId w:val="1"/>
@@ -50909,7 +50519,7 @@
 </file>
 
 <file path=customXml/itemProps1.xml><?xml version="1.0" encoding="utf-8"?>
-<ds:datastoreItem xmlns:ds="http://schemas.openxmlformats.org/officeDocument/2006/customXml" ds:itemID="{FB9306A4-6CF7-C242-8C8D-EA5D92D0BFAC}">
+<ds:datastoreItem xmlns:ds="http://schemas.openxmlformats.org/officeDocument/2006/customXml" ds:itemID="{603BC6DC-8B5B-E64D-A4F1-B50D06055D42}">
   <ds:schemaRefs>
     <ds:schemaRef ds:uri="http://schemas.openxmlformats.org/officeDocument/2006/bibliography"/>
   </ds:schemaRefs>

</xml_diff>